<commit_message>
add upload ebook and review book- change event participation
</commit_message>
<xml_diff>
--- a/Contributions/Robustness-diagrams-v0.1.docx
+++ b/Contributions/Robustness-diagrams-v0.1.docx
@@ -1,135 +1,25 @@
 
 <file path=word/document.xml><?xml version="1.0" encoding="utf-8"?>
-<w:document xmlns:wpc="http://schemas.microsoft.com/office/word/2010/wordprocessingCanvas" xmlns:cx="http://schemas.microsoft.com/office/drawing/2014/chartex" xmlns:cx1="http://schemas.microsoft.com/office/drawing/2015/9/8/chartex" xmlns:cx2="http://schemas.microsoft.com/office/drawing/2015/10/21/chartex" xmlns:cx3="http://schemas.microsoft.com/office/drawing/2016/5/9/chartex" xmlns:cx4="http://schemas.microsoft.com/office/drawing/2016/5/10/chartex" xmlns:cx5="http://schemas.microsoft.com/office/drawing/2016/5/11/chartex" xmlns:cx6="http://schemas.microsoft.com/office/drawing/2016/5/12/chartex" xmlns:cx7="http://schemas.microsoft.com/office/drawing/2016/5/13/chartex" xmlns:cx8="http://schemas.microsoft.com/office/drawing/2016/5/14/chartex" xmlns:mc="http://schemas.openxmlformats.org/markup-compatibility/2006" xmlns:aink="http://schemas.microsoft.com/office/drawing/2016/ink" xmlns:am3d="http://schemas.microsoft.com/office/drawing/2017/model3d" xmlns:o="urn:schemas-microsoft-com:office:office" xmlns:oel="http://schemas.microsoft.com/office/2019/extlst" xmlns:r="http://schemas.openxmlformats.org/officeDocument/2006/relationships" xmlns:m="http://schemas.openxmlformats.org/officeDocument/2006/math" xmlns:v="urn:schemas-microsoft-com:vml" xmlns:wp14="http://schemas.microsoft.com/office/word/2010/wordprocessingDrawing" xmlns:wp="http://schemas.openxmlformats.org/drawingml/2006/wordprocessingDrawing" xmlns:w10="urn:schemas-microsoft-com:office:word" xmlns:w="http://schemas.openxmlformats.org/wordprocessingml/2006/main" xmlns:w14="http://schemas.microsoft.com/office/word/2010/wordml" xmlns:w15="http://schemas.microsoft.com/office/word/2012/wordml" xmlns:w16cex="http://schemas.microsoft.com/office/word/2018/wordml/cex" xmlns:w16cid="http://schemas.microsoft.com/office/word/2016/wordml/cid" xmlns:w16="http://schemas.microsoft.com/office/word/2018/wordml" xmlns:w16du="http://schemas.microsoft.com/office/word/2023/wordml/word16du" xmlns:w16sdtdh="http://schemas.microsoft.com/office/word/2020/wordml/sdtdatahash" xmlns:w16se="http://schemas.microsoft.com/office/word/2015/wordml/symex" xmlns:wpg="http://schemas.microsoft.com/office/word/2010/wordprocessingGroup" xmlns:wpi="http://schemas.microsoft.com/office/word/2010/wordprocessingInk" xmlns:wne="http://schemas.microsoft.com/office/word/2006/wordml" xmlns:wps="http://schemas.microsoft.com/office/word/2010/wordprocessingShape" mc:Ignorable="w14 w15 w16se w16cid w16 w16cex w16sdtdh w16du wp14">
+<w:document xmlns:wpc="http://schemas.microsoft.com/office/word/2010/wordprocessingCanvas" xmlns:cx="http://schemas.microsoft.com/office/drawing/2014/chartex" xmlns:cx1="http://schemas.microsoft.com/office/drawing/2015/9/8/chartex" xmlns:cx2="http://schemas.microsoft.com/office/drawing/2015/10/21/chartex" xmlns:cx3="http://schemas.microsoft.com/office/drawing/2016/5/9/chartex" xmlns:cx4="http://schemas.microsoft.com/office/drawing/2016/5/10/chartex" xmlns:cx5="http://schemas.microsoft.com/office/drawing/2016/5/11/chartex" xmlns:cx6="http://schemas.microsoft.com/office/drawing/2016/5/12/chartex" xmlns:cx7="http://schemas.microsoft.com/office/drawing/2016/5/13/chartex" xmlns:cx8="http://schemas.microsoft.com/office/drawing/2016/5/14/chartex" xmlns:mc="http://schemas.openxmlformats.org/markup-compatibility/2006" xmlns:aink="http://schemas.microsoft.com/office/drawing/2016/ink" xmlns:am3d="http://schemas.microsoft.com/office/drawing/2017/model3d" xmlns:o="urn:schemas-microsoft-com:office:office" xmlns:oel="http://schemas.microsoft.com/office/2019/extlst" xmlns:r="http://schemas.openxmlformats.org/officeDocument/2006/relationships" xmlns:m="http://schemas.openxmlformats.org/officeDocument/2006/math" xmlns:v="urn:schemas-microsoft-com:vml" xmlns:wp14="http://schemas.microsoft.com/office/word/2010/wordprocessingDrawing" xmlns:wp="http://schemas.openxmlformats.org/drawingml/2006/wordprocessingDrawing" xmlns:w10="urn:schemas-microsoft-com:office:word" xmlns:w="http://schemas.openxmlformats.org/wordprocessingml/2006/main" xmlns:w14="http://schemas.microsoft.com/office/word/2010/wordml" xmlns:w15="http://schemas.microsoft.com/office/word/2012/wordml" xmlns:w16cex="http://schemas.microsoft.com/office/word/2018/wordml/cex" xmlns:w16cid="http://schemas.microsoft.com/office/word/2016/wordml/cid" xmlns:w16="http://schemas.microsoft.com/office/word/2018/wordml" xmlns:w16sdtdh="http://schemas.microsoft.com/office/word/2020/wordml/sdtdatahash" xmlns:w16se="http://schemas.microsoft.com/office/word/2015/wordml/symex" xmlns:wpg="http://schemas.microsoft.com/office/word/2010/wordprocessingGroup" xmlns:wpi="http://schemas.microsoft.com/office/word/2010/wordprocessingInk" xmlns:wne="http://schemas.microsoft.com/office/word/2006/wordml" xmlns:wps="http://schemas.microsoft.com/office/word/2010/wordprocessingShape" mc:Ignorable="w14 w15 w16se w16cid w16 w16cex w16sdtdh wp14">
   <w:body>
     <w:p>
       <w:r>
         <w:rPr>
           <w:noProof/>
         </w:rPr>
-        <mc:AlternateContent>
-          <mc:Choice Requires="wps">
-            <w:drawing>
-              <wp:anchor distT="0" distB="0" distL="114300" distR="114300" simplePos="0" relativeHeight="251665408" behindDoc="0" locked="0" layoutInCell="1" allowOverlap="1" wp14:anchorId="55D01664" wp14:editId="60794E74">
-                <wp:simplePos x="0" y="0"/>
-                <wp:positionH relativeFrom="page">
-                  <wp:align>left</wp:align>
-                </wp:positionH>
-                <wp:positionV relativeFrom="paragraph">
-                  <wp:posOffset>-457200</wp:posOffset>
-                </wp:positionV>
-                <wp:extent cx="7737231" cy="10752083"/>
-                <wp:effectExtent l="0" t="0" r="16510" b="11430"/>
-                <wp:wrapNone/>
-                <wp:docPr id="990322544" name="Ορθογώνιο 2"/>
-                <wp:cNvGraphicFramePr/>
-                <a:graphic xmlns:a="http://schemas.openxmlformats.org/drawingml/2006/main">
-                  <a:graphicData uri="http://schemas.microsoft.com/office/word/2010/wordprocessingShape">
-                    <wps:wsp>
-                      <wps:cNvSpPr/>
-                      <wps:spPr>
-                        <a:xfrm>
-                          <a:off x="0" y="0"/>
-                          <a:ext cx="7737231" cy="10752083"/>
-                        </a:xfrm>
-                        <a:prstGeom prst="rect">
-                          <a:avLst/>
-                        </a:prstGeom>
-                        <a:solidFill>
-                          <a:schemeClr val="bg1">
-                            <a:lumMod val="85000"/>
-                          </a:schemeClr>
-                        </a:solidFill>
-                      </wps:spPr>
-                      <wps:style>
-                        <a:lnRef idx="2">
-                          <a:schemeClr val="accent1">
-                            <a:shade val="15000"/>
-                          </a:schemeClr>
-                        </a:lnRef>
-                        <a:fillRef idx="1">
-                          <a:schemeClr val="accent1"/>
-                        </a:fillRef>
-                        <a:effectRef idx="0">
-                          <a:schemeClr val="accent1"/>
-                        </a:effectRef>
-                        <a:fontRef idx="minor">
-                          <a:schemeClr val="lt1"/>
-                        </a:fontRef>
-                      </wps:style>
-                      <wps:txbx>
-                        <w:txbxContent>
-                          <w:p>
-                            <w:pPr>
-                              <w:jc w:val="center"/>
-                            </w:pPr>
-                          </w:p>
-                        </w:txbxContent>
-                      </wps:txbx>
-                      <wps:bodyPr rot="0" spcFirstLastPara="0" vertOverflow="overflow" horzOverflow="overflow" vert="horz" wrap="square" lIns="91440" tIns="45720" rIns="91440" bIns="45720" numCol="1" spcCol="0" rtlCol="0" fromWordArt="0" anchor="ctr" anchorCtr="0" forceAA="0" compatLnSpc="1">
-                        <a:prstTxWarp prst="textNoShape">
-                          <a:avLst/>
-                        </a:prstTxWarp>
-                        <a:noAutofit/>
-                      </wps:bodyPr>
-                    </wps:wsp>
-                  </a:graphicData>
-                </a:graphic>
-                <wp14:sizeRelH relativeFrom="margin">
-                  <wp14:pctWidth>0</wp14:pctWidth>
-                </wp14:sizeRelH>
-                <wp14:sizeRelV relativeFrom="margin">
-                  <wp14:pctHeight>0</wp14:pctHeight>
-                </wp14:sizeRelV>
-              </wp:anchor>
-            </w:drawing>
-          </mc:Choice>
-          <mc:Fallback>
-            <w:pict>
-              <v:rect w14:anchorId="55D01664" id="Ορθογώνιο 2" o:spid="_x0000_s1026" style="position:absolute;margin-left:0;margin-top:-36pt;width:609.25pt;height:846.6pt;z-index:251665408;visibility:visible;mso-wrap-style:square;mso-width-percent:0;mso-height-percent:0;mso-wrap-distance-left:9pt;mso-wrap-distance-top:0;mso-wrap-distance-right:9pt;mso-wrap-distance-bottom:0;mso-position-horizontal:left;mso-position-horizontal-relative:page;mso-position-vertical:absolute;mso-position-vertical-relative:text;mso-width-percent:0;mso-height-percent:0;mso-width-relative:margin;mso-height-relative:margin;v-text-anchor:middle" o:gfxdata="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" fillcolor="#d8d8d8 [2732]" strokecolor="#030e13 [484]" strokeweight="1pt">
-                <v:textbox>
-                  <w:txbxContent>
-                    <w:p>
-                      <w:pPr>
-                        <w:jc w:val="center"/>
-                      </w:pPr>
-                    </w:p>
-                  </w:txbxContent>
-                </v:textbox>
-                <w10:wrap anchorx="page"/>
-              </v:rect>
-            </w:pict>
-          </mc:Fallback>
-        </mc:AlternateContent>
-      </w:r>
-    </w:p>
-    <w:p/>
-    <w:p/>
-    <w:p/>
-    <w:p>
-      <w:pPr>
-        <w:rPr>
-          <w:noProof/>
-          <w:lang w:val="en-US"/>
-        </w:rPr>
-      </w:pPr>
-      <w:r>
-        <w:rPr>
-          <w:noProof/>
-        </w:rPr>
         <w:drawing>
-          <wp:anchor distT="0" distB="0" distL="114300" distR="114300" simplePos="0" relativeHeight="251666432" behindDoc="0" locked="0" layoutInCell="1" allowOverlap="1" wp14:anchorId="3FC1E211" wp14:editId="0A8A34A1">
+          <wp:anchor distT="0" distB="0" distL="114300" distR="114300" simplePos="0" relativeHeight="251858944" behindDoc="1" locked="0" layoutInCell="1" allowOverlap="1" wp14:anchorId="56F0FD4F" wp14:editId="292B39E8">
             <wp:simplePos x="0" y="0"/>
-            <wp:positionH relativeFrom="margin">
-              <wp:posOffset>-171450</wp:posOffset>
+            <wp:positionH relativeFrom="column">
+              <wp:posOffset>-762000</wp:posOffset>
             </wp:positionH>
-            <wp:positionV relativeFrom="margin">
-              <wp:posOffset>1599565</wp:posOffset>
+            <wp:positionV relativeFrom="paragraph">
+              <wp:posOffset>-487680</wp:posOffset>
             </wp:positionV>
-            <wp:extent cx="6645910" cy="6706870"/>
-            <wp:effectExtent l="0" t="0" r="0" b="0"/>
-            <wp:wrapSquare wrapText="bothSides"/>
-            <wp:docPr id="1741455145" name="Εικόνα 1"/>
+            <wp:extent cx="8277225" cy="10755346"/>
+            <wp:effectExtent l="0" t="0" r="0" b="8255"/>
+            <wp:wrapNone/>
+            <wp:docPr id="2086553457" name="Εικόνα 1" descr="Εικόνα που περιέχει κείμενο, γραμματοσειρά, σκίτσο/σχέδιο, λευκό&#10;&#10;Περιγραφή που δημιουργήθηκε αυτόματα"/>
             <wp:cNvGraphicFramePr>
               <a:graphicFrameLocks xmlns:a="http://schemas.openxmlformats.org/drawingml/2006/main" noChangeAspect="1"/>
             </wp:cNvGraphicFramePr>
@@ -137,13 +27,11 @@
               <a:graphicData uri="http://schemas.openxmlformats.org/drawingml/2006/picture">
                 <pic:pic xmlns:pic="http://schemas.openxmlformats.org/drawingml/2006/picture">
                   <pic:nvPicPr>
-                    <pic:cNvPr id="1741455145" name="Εικόνα 1"/>
-                    <pic:cNvPicPr>
-                      <a:picLocks noChangeAspect="1"/>
-                    </pic:cNvPicPr>
+                    <pic:cNvPr id="2086553457" name="Εικόνα 1" descr="Εικόνα που περιέχει κείμενο, γραμματοσειρά, σκίτσο/σχέδιο, λευκό&#10;&#10;Περιγραφή που δημιουργήθηκε αυτόματα"/>
+                    <pic:cNvPicPr/>
                   </pic:nvPicPr>
                   <pic:blipFill>
-                    <a:blip r:embed="rId11">
+                    <a:blip r:embed="rId11" cstate="print">
                       <a:extLst>
                         <a:ext uri="{28A0092B-C50C-407E-A947-70E740481C1C}">
                           <a14:useLocalDpi xmlns:a14="http://schemas.microsoft.com/office/drawing/2010/main" val="0"/>
@@ -157,7 +45,7 @@
                   <pic:spPr>
                     <a:xfrm>
                       <a:off x="0" y="0"/>
-                      <a:ext cx="6645910" cy="6706870"/>
+                      <a:ext cx="8277225" cy="10755346"/>
                     </a:xfrm>
                     <a:prstGeom prst="rect">
                       <a:avLst/>
@@ -166,301 +54,202 @@
                 </pic:pic>
               </a:graphicData>
             </a:graphic>
+            <wp14:sizeRelH relativeFrom="margin">
+              <wp14:pctWidth>0</wp14:pctWidth>
+            </wp14:sizeRelH>
+            <wp14:sizeRelV relativeFrom="margin">
+              <wp14:pctHeight>0</wp14:pctHeight>
+            </wp14:sizeRelV>
           </wp:anchor>
         </w:drawing>
       </w:r>
-      <w:r>
+    </w:p>
+    <w:p/>
+    <w:p/>
+    <w:p/>
+    <w:p>
+      <w:pPr>
         <w:rPr>
           <w:noProof/>
           <w:lang w:val="en-US"/>
         </w:rPr>
-        <mc:AlternateContent>
-          <mc:Choice Requires="wps">
-            <w:drawing>
-              <wp:anchor distT="0" distB="0" distL="114300" distR="114300" simplePos="0" relativeHeight="251785216" behindDoc="0" locked="0" layoutInCell="1" allowOverlap="1" wp14:anchorId="3E3E99A9" wp14:editId="4FC13A2A">
-                <wp:simplePos x="0" y="0"/>
-                <wp:positionH relativeFrom="margin">
-                  <wp:align>center</wp:align>
-                </wp:positionH>
-                <wp:positionV relativeFrom="paragraph">
-                  <wp:posOffset>5111172</wp:posOffset>
-                </wp:positionV>
-                <wp:extent cx="4644736" cy="446809"/>
-                <wp:effectExtent l="0" t="0" r="0" b="0"/>
-                <wp:wrapNone/>
-                <wp:docPr id="389947268" name="Πλαίσιο κειμένου 2"/>
-                <wp:cNvGraphicFramePr/>
-                <a:graphic xmlns:a="http://schemas.openxmlformats.org/drawingml/2006/main">
-                  <a:graphicData uri="http://schemas.microsoft.com/office/word/2010/wordprocessingShape">
-                    <wps:wsp>
-                      <wps:cNvSpPr txBox="1"/>
-                      <wps:spPr>
-                        <a:xfrm>
-                          <a:off x="0" y="0"/>
-                          <a:ext cx="4644736" cy="446809"/>
-                        </a:xfrm>
-                        <a:prstGeom prst="rect">
-                          <a:avLst/>
-                        </a:prstGeom>
-                        <a:noFill/>
-                        <a:ln w="6350">
-                          <a:noFill/>
-                        </a:ln>
-                      </wps:spPr>
-                      <wps:txbx>
-                        <w:txbxContent>
-                          <w:p>
-                            <w:pPr>
-                              <w:jc w:val="center"/>
-                              <w:rPr>
-                                <w:b/>
-                                <w:bCs/>
-                                <w:sz w:val="44"/>
-                                <w:szCs w:val="44"/>
-                                <w:lang w:val="en-US"/>
-                              </w:rPr>
-                            </w:pPr>
-                            <w:r>
-                              <w:rPr>
-                                <w:b/>
-                                <w:bCs/>
-                                <w:sz w:val="44"/>
-                                <w:szCs w:val="44"/>
-                                <w:lang w:val="en-US"/>
-                              </w:rPr>
-                              <w:t>Robustness Diagrams</w:t>
-                            </w:r>
-                          </w:p>
-                          <w:p>
-                            <w:pPr>
-                              <w:jc w:val="center"/>
-                              <w:rPr>
-                                <w:b/>
-                                <w:bCs/>
-                                <w:sz w:val="44"/>
-                                <w:szCs w:val="44"/>
-                                <w:lang w:val="en-US"/>
-                              </w:rPr>
-                            </w:pPr>
-                          </w:p>
-                        </w:txbxContent>
-                      </wps:txbx>
-                      <wps:bodyPr rot="0" spcFirstLastPara="0" vertOverflow="overflow" horzOverflow="overflow" vert="horz" wrap="square" lIns="91440" tIns="45720" rIns="91440" bIns="45720" numCol="1" spcCol="0" rtlCol="0" fromWordArt="0" anchor="t" anchorCtr="0" forceAA="0" compatLnSpc="1">
-                        <a:prstTxWarp prst="textNoShape">
-                          <a:avLst/>
-                        </a:prstTxWarp>
-                        <a:noAutofit/>
-                      </wps:bodyPr>
-                    </wps:wsp>
-                  </a:graphicData>
-                </a:graphic>
-              </wp:anchor>
-            </w:drawing>
-          </mc:Choice>
-          <mc:Fallback>
-            <w:pict>
-              <v:shapetype w14:anchorId="3E3E99A9" id="_x0000_t202" coordsize="21600,21600" o:spt="202" path="m,l,21600r21600,l21600,xe">
-                <v:stroke joinstyle="miter"/>
-                <v:path gradientshapeok="t" o:connecttype="rect"/>
-              </v:shapetype>
-              <v:shape id="Πλαίσιο κειμένου 2" o:spid="_x0000_s1027" type="#_x0000_t202" style="position:absolute;margin-left:0;margin-top:402.45pt;width:365.75pt;height:35.2pt;z-index:251785216;visibility:visible;mso-wrap-style:square;mso-wrap-distance-left:9pt;mso-wrap-distance-top:0;mso-wrap-distance-right:9pt;mso-wrap-distance-bottom:0;mso-position-horizontal:center;mso-position-horizontal-relative:margin;mso-position-vertical:absolute;mso-position-vertical-relative:text;v-text-anchor:top" o:gfxdata="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" filled="f" stroked="f" strokeweight=".5pt">
-                <v:textbox>
-                  <w:txbxContent>
-                    <w:p>
-                      <w:pPr>
-                        <w:jc w:val="center"/>
-                        <w:rPr>
-                          <w:b/>
-                          <w:bCs/>
-                          <w:sz w:val="44"/>
-                          <w:szCs w:val="44"/>
-                          <w:lang w:val="en-US"/>
-                        </w:rPr>
-                      </w:pPr>
-                      <w:r>
-                        <w:rPr>
-                          <w:b/>
-                          <w:bCs/>
-                          <w:sz w:val="44"/>
-                          <w:szCs w:val="44"/>
-                          <w:lang w:val="en-US"/>
-                        </w:rPr>
-                        <w:t>Robustness Diagrams</w:t>
-                      </w:r>
-                    </w:p>
-                    <w:p>
-                      <w:pPr>
-                        <w:jc w:val="center"/>
-                        <w:rPr>
-                          <w:b/>
-                          <w:bCs/>
-                          <w:sz w:val="44"/>
-                          <w:szCs w:val="44"/>
-                          <w:lang w:val="en-US"/>
-                        </w:rPr>
-                      </w:pPr>
-                    </w:p>
-                  </w:txbxContent>
-                </v:textbox>
-                <w10:wrap anchorx="margin"/>
-              </v:shape>
-            </w:pict>
-          </mc:Fallback>
-        </mc:AlternateContent>
-      </w:r>
+      </w:pPr>
     </w:p>
     <w:p>
       <w:pPr>
         <w:rPr>
           <w:noProof/>
+        </w:rPr>
+      </w:pPr>
+    </w:p>
+    <w:p>
+      <w:pPr>
+        <w:rPr>
+          <w:noProof/>
+        </w:rPr>
+      </w:pPr>
+    </w:p>
+    <w:p>
+      <w:pPr>
+        <w:rPr>
+          <w:noProof/>
+        </w:rPr>
+      </w:pPr>
+    </w:p>
+    <w:p>
+      <w:pPr>
+        <w:rPr>
+          <w:noProof/>
+        </w:rPr>
+      </w:pPr>
+    </w:p>
+    <w:p>
+      <w:pPr>
+        <w:rPr>
+          <w:noProof/>
+        </w:rPr>
+      </w:pPr>
+    </w:p>
+    <w:p>
+      <w:pPr>
+        <w:rPr>
+          <w:noProof/>
+        </w:rPr>
+      </w:pPr>
+    </w:p>
+    <w:p>
+      <w:pPr>
+        <w:rPr>
+          <w:noProof/>
+        </w:rPr>
+      </w:pPr>
+    </w:p>
+    <w:p>
+      <w:pPr>
+        <w:rPr>
+          <w:noProof/>
+        </w:rPr>
+      </w:pPr>
+    </w:p>
+    <w:p>
+      <w:pPr>
+        <w:rPr>
+          <w:noProof/>
+        </w:rPr>
+      </w:pPr>
+    </w:p>
+    <w:p>
+      <w:pPr>
+        <w:rPr>
+          <w:noProof/>
+        </w:rPr>
+      </w:pPr>
+    </w:p>
+    <w:p>
+      <w:pPr>
+        <w:rPr>
+          <w:noProof/>
+        </w:rPr>
+      </w:pPr>
+    </w:p>
+    <w:p>
+      <w:pPr>
+        <w:rPr>
+          <w:noProof/>
+        </w:rPr>
+      </w:pPr>
+    </w:p>
+    <w:p>
+      <w:pPr>
+        <w:rPr>
+          <w:noProof/>
+        </w:rPr>
+      </w:pPr>
+    </w:p>
+    <w:p>
+      <w:pPr>
+        <w:rPr>
+          <w:noProof/>
+        </w:rPr>
+      </w:pPr>
+    </w:p>
+    <w:p>
+      <w:pPr>
+        <w:rPr>
+          <w:noProof/>
+        </w:rPr>
+      </w:pPr>
+    </w:p>
+    <w:p>
+      <w:pPr>
+        <w:rPr>
+          <w:noProof/>
+        </w:rPr>
+      </w:pPr>
+    </w:p>
+    <w:p>
+      <w:pPr>
+        <w:rPr>
+          <w:noProof/>
+        </w:rPr>
+      </w:pPr>
+    </w:p>
+    <w:p>
+      <w:pPr>
+        <w:rPr>
+          <w:noProof/>
+        </w:rPr>
+      </w:pPr>
+    </w:p>
+    <w:p>
+      <w:pPr>
+        <w:rPr>
+          <w:noProof/>
+        </w:rPr>
+      </w:pPr>
+    </w:p>
+    <w:p>
+      <w:pPr>
+        <w:rPr>
+          <w:noProof/>
+        </w:rPr>
+      </w:pPr>
+    </w:p>
+    <w:p>
+      <w:pPr>
+        <w:rPr>
+          <w:noProof/>
+        </w:rPr>
+      </w:pPr>
+    </w:p>
+    <w:p>
+      <w:pPr>
+        <w:rPr>
+          <w:noProof/>
+        </w:rPr>
+      </w:pPr>
+    </w:p>
+    <w:p>
+      <w:pPr>
+        <w:rPr>
+          <w:noProof/>
+        </w:rPr>
+      </w:pPr>
+    </w:p>
+    <w:p>
+      <w:pPr>
+        <w:tabs>
+          <w:tab w:val="left" w:pos="1140"/>
+        </w:tabs>
+        <w:rPr>
           <w:lang w:val="en-US"/>
         </w:rPr>
       </w:pPr>
-    </w:p>
-    <w:p>
-      <w:pPr>
-        <w:rPr>
-          <w:noProof/>
+      <w:r>
+        <w:rPr>
           <w:lang w:val="en-US"/>
         </w:rPr>
-      </w:pPr>
-    </w:p>
-    <w:p>
-      <w:pPr>
-        <w:rPr>
-          <w:lang w:val="en-US"/>
-        </w:rPr>
-      </w:pPr>
-      <w:r>
-        <w:rPr>
-          <w:noProof/>
-          <w:lang w:val="en-US"/>
-        </w:rPr>
-        <mc:AlternateContent>
-          <mc:Choice Requires="wps">
-            <w:drawing>
-              <wp:anchor distT="0" distB="0" distL="114300" distR="114300" simplePos="0" relativeHeight="251787264" behindDoc="0" locked="0" layoutInCell="1" allowOverlap="1" wp14:anchorId="7F708C21" wp14:editId="13CCC1A9">
-                <wp:simplePos x="0" y="0"/>
-                <wp:positionH relativeFrom="margin">
-                  <wp:align>center</wp:align>
-                </wp:positionH>
-                <wp:positionV relativeFrom="paragraph">
-                  <wp:posOffset>449003</wp:posOffset>
-                </wp:positionV>
-                <wp:extent cx="4644736" cy="446809"/>
-                <wp:effectExtent l="0" t="0" r="0" b="0"/>
-                <wp:wrapNone/>
-                <wp:docPr id="1513267620" name="Πλαίσιο κειμένου 2"/>
-                <wp:cNvGraphicFramePr/>
-                <a:graphic xmlns:a="http://schemas.openxmlformats.org/drawingml/2006/main">
-                  <a:graphicData uri="http://schemas.microsoft.com/office/word/2010/wordprocessingShape">
-                    <wps:wsp>
-                      <wps:cNvSpPr txBox="1"/>
-                      <wps:spPr>
-                        <a:xfrm>
-                          <a:off x="0" y="0"/>
-                          <a:ext cx="4644736" cy="446809"/>
-                        </a:xfrm>
-                        <a:prstGeom prst="rect">
-                          <a:avLst/>
-                        </a:prstGeom>
-                        <a:noFill/>
-                        <a:ln w="6350">
-                          <a:noFill/>
-                        </a:ln>
-                      </wps:spPr>
-                      <wps:txbx>
-                        <w:txbxContent>
-                          <w:p>
-                            <w:pPr>
-                              <w:jc w:val="center"/>
-                              <w:rPr>
-                                <w:b/>
-                                <w:bCs/>
-                                <w:sz w:val="44"/>
-                                <w:szCs w:val="44"/>
-                              </w:rPr>
-                            </w:pPr>
-                            <w:r>
-                              <w:rPr>
-                                <w:b/>
-                                <w:bCs/>
-                                <w:sz w:val="44"/>
-                                <w:szCs w:val="44"/>
-                                <w:lang w:val="en-US"/>
-                              </w:rPr>
-                              <w:t>v 0.</w:t>
-                            </w:r>
-                            <w:r>
-                              <w:rPr>
-                                <w:b/>
-                                <w:bCs/>
-                                <w:sz w:val="44"/>
-                                <w:szCs w:val="44"/>
-                              </w:rPr>
-                              <w:t>2</w:t>
-                            </w:r>
-                          </w:p>
-                        </w:txbxContent>
-                      </wps:txbx>
-                      <wps:bodyPr rot="0" spcFirstLastPara="0" vertOverflow="overflow" horzOverflow="overflow" vert="horz" wrap="square" lIns="91440" tIns="45720" rIns="91440" bIns="45720" numCol="1" spcCol="0" rtlCol="0" fromWordArt="0" anchor="t" anchorCtr="0" forceAA="0" compatLnSpc="1">
-                        <a:prstTxWarp prst="textNoShape">
-                          <a:avLst/>
-                        </a:prstTxWarp>
-                        <a:noAutofit/>
-                      </wps:bodyPr>
-                    </wps:wsp>
-                  </a:graphicData>
-                </a:graphic>
-              </wp:anchor>
-            </w:drawing>
-          </mc:Choice>
-          <mc:Fallback>
-            <w:pict>
-              <v:shapetype w14:anchorId="7F708C21" id="_x0000_t202" coordsize="21600,21600" o:spt="202" path="m,l,21600r21600,l21600,xe">
-                <v:stroke joinstyle="miter"/>
-                <v:path gradientshapeok="t" o:connecttype="rect"/>
-              </v:shapetype>
-              <v:shape id="_x0000_s1028" type="#_x0000_t202" style="position:absolute;margin-left:0;margin-top:35.35pt;width:365.75pt;height:35.2pt;z-index:251787264;visibility:visible;mso-wrap-style:square;mso-wrap-distance-left:9pt;mso-wrap-distance-top:0;mso-wrap-distance-right:9pt;mso-wrap-distance-bottom:0;mso-position-horizontal:center;mso-position-horizontal-relative:margin;mso-position-vertical:absolute;mso-position-vertical-relative:text;v-text-anchor:top" o:gfxdata="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" filled="f" stroked="f" strokeweight=".5pt">
-                <v:textbox>
-                  <w:txbxContent>
-                    <w:p>
-                      <w:pPr>
-                        <w:jc w:val="center"/>
-                        <w:rPr>
-                          <w:b/>
-                          <w:bCs/>
-                          <w:sz w:val="44"/>
-                          <w:szCs w:val="44"/>
-                        </w:rPr>
-                      </w:pPr>
-                      <w:r>
-                        <w:rPr>
-                          <w:b/>
-                          <w:bCs/>
-                          <w:sz w:val="44"/>
-                          <w:szCs w:val="44"/>
-                          <w:lang w:val="en-US"/>
-                        </w:rPr>
-                        <w:t>v 0.</w:t>
-                      </w:r>
-                      <w:r>
-                        <w:rPr>
-                          <w:b/>
-                          <w:bCs/>
-                          <w:sz w:val="44"/>
-                          <w:szCs w:val="44"/>
-                        </w:rPr>
-                        <w:t>2</w:t>
-                      </w:r>
-                    </w:p>
-                  </w:txbxContent>
-                </v:textbox>
-                <w10:wrap anchorx="margin"/>
-              </v:shape>
-            </w:pict>
-          </mc:Fallback>
-        </mc:AlternateContent>
+        <w:tab/>
       </w:r>
     </w:p>
     <w:p>
@@ -764,7 +553,7 @@
                 <w:noProof/>
                 <w:webHidden/>
               </w:rPr>
-              <w:t>5</w:t>
+              <w:t>4</w:t>
             </w:r>
             <w:r>
               <w:rPr>
@@ -837,7 +626,7 @@
                 <w:noProof/>
                 <w:webHidden/>
               </w:rPr>
-              <w:t>6</w:t>
+              <w:t>5</w:t>
             </w:r>
             <w:r>
               <w:rPr>
@@ -910,7 +699,7 @@
                 <w:noProof/>
                 <w:webHidden/>
               </w:rPr>
-              <w:t>7</w:t>
+              <w:t>6</w:t>
             </w:r>
             <w:r>
               <w:rPr>
@@ -983,7 +772,7 @@
                 <w:noProof/>
                 <w:webHidden/>
               </w:rPr>
-              <w:t>8</w:t>
+              <w:t>7</w:t>
             </w:r>
             <w:r>
               <w:rPr>
@@ -1129,7 +918,7 @@
                 <w:noProof/>
                 <w:webHidden/>
               </w:rPr>
-              <w:t>8</w:t>
+              <w:t>9</w:t>
             </w:r>
             <w:r>
               <w:rPr>
@@ -1202,7 +991,7 @@
                 <w:noProof/>
                 <w:webHidden/>
               </w:rPr>
-              <w:t>9</w:t>
+              <w:t>10</w:t>
             </w:r>
             <w:r>
               <w:rPr>
@@ -1286,7 +1075,7 @@
                 <w:noProof/>
                 <w:webHidden/>
               </w:rPr>
-              <w:t>10</w:t>
+              <w:t>11</w:t>
             </w:r>
             <w:r>
               <w:rPr>
@@ -1370,7 +1159,7 @@
                 <w:noProof/>
                 <w:webHidden/>
               </w:rPr>
-              <w:t>10</w:t>
+              <w:t>12</w:t>
             </w:r>
             <w:r>
               <w:rPr>
@@ -1454,7 +1243,7 @@
                 <w:noProof/>
                 <w:webHidden/>
               </w:rPr>
-              <w:t>10</w:t>
+              <w:t>13</w:t>
             </w:r>
             <w:r>
               <w:rPr>
@@ -1536,7 +1325,7 @@
                 <w:noProof/>
                 <w:webHidden/>
               </w:rPr>
-              <w:t>11</w:t>
+              <w:t>14</w:t>
             </w:r>
             <w:r>
               <w:rPr>
@@ -2041,7 +1830,7 @@
               </wp:anchor>
             </w:drawing>
           </mc:Choice>
-          <mc:Fallback>
+          <mc:Fallback xmlns:w16du="http://schemas.microsoft.com/office/word/2023/wordml/word16du">
             <w:pict>
               <v:rect w14:anchorId="2DA7A0B8" id="Ορθογώνιο 2" o:spid="_x0000_s1026" style="position:absolute;margin-left:388.8pt;margin-top:-3.6pt;width:129pt;height:60.6pt;z-index:251849728;visibility:visible;mso-wrap-style:square;mso-wrap-distance-left:9pt;mso-wrap-distance-top:0;mso-wrap-distance-right:9pt;mso-wrap-distance-bottom:0;mso-position-horizontal:absolute;mso-position-horizontal-relative:text;mso-position-vertical:absolute;mso-position-vertical-relative:text;v-text-anchor:middle" o:gfxdata="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" fillcolor="white [3212]" stroked="f" strokeweight="1pt"/>
             </w:pict>
@@ -2207,7 +1996,7 @@
               </wp:anchor>
             </w:drawing>
           </mc:Choice>
-          <mc:Fallback>
+          <mc:Fallback xmlns:w16du="http://schemas.microsoft.com/office/word/2023/wordml/word16du">
             <w:pict>
               <v:rect w14:anchorId="0A180189" id="Ορθογώνιο 2" o:spid="_x0000_s1026" style="position:absolute;margin-left:394.3pt;margin-top:3pt;width:129pt;height:60.6pt;z-index:251852800;visibility:visible;mso-wrap-style:square;mso-wrap-distance-left:9pt;mso-wrap-distance-top:0;mso-wrap-distance-right:9pt;mso-wrap-distance-bottom:0;mso-position-horizontal:absolute;mso-position-horizontal-relative:text;mso-position-vertical:absolute;mso-position-vertical-relative:text;v-text-anchor:middle" o:gfxdata="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" fillcolor="white [3212]" stroked="f" strokeweight="1pt"/>
             </w:pict>
@@ -2461,11 +2250,127 @@
           <w:rStyle w:val="2Char"/>
           <w:b/>
           <w:bCs/>
+          <w:noProof/>
           <w:color w:val="000000" w:themeColor="text1"/>
           <w:sz w:val="36"/>
           <w:szCs w:val="36"/>
         </w:rPr>
         <w:lastRenderedPageBreak/>
+        <mc:AlternateContent>
+          <mc:Choice Requires="wps">
+            <w:drawing>
+              <wp:anchor distT="45720" distB="45720" distL="114300" distR="114300" simplePos="0" relativeHeight="251860992" behindDoc="0" locked="0" layoutInCell="1" allowOverlap="1" wp14:anchorId="39616A54" wp14:editId="331219BE">
+                <wp:simplePos x="0" y="0"/>
+                <wp:positionH relativeFrom="column">
+                  <wp:posOffset>5076824</wp:posOffset>
+                </wp:positionH>
+                <wp:positionV relativeFrom="paragraph">
+                  <wp:posOffset>314325</wp:posOffset>
+                </wp:positionV>
+                <wp:extent cx="1743075" cy="1485900"/>
+                <wp:effectExtent l="0" t="0" r="28575" b="19050"/>
+                <wp:wrapSquare wrapText="bothSides"/>
+                <wp:docPr id="217" name="Πλαίσιο κειμένου 2"/>
+                <wp:cNvGraphicFramePr>
+                  <a:graphicFrameLocks xmlns:a="http://schemas.openxmlformats.org/drawingml/2006/main"/>
+                </wp:cNvGraphicFramePr>
+                <a:graphic xmlns:a="http://schemas.openxmlformats.org/drawingml/2006/main">
+                  <a:graphicData uri="http://schemas.microsoft.com/office/word/2010/wordprocessingShape">
+                    <wps:wsp>
+                      <wps:cNvSpPr txBox="1">
+                        <a:spLocks noChangeArrowheads="1"/>
+                      </wps:cNvSpPr>
+                      <wps:spPr bwMode="auto">
+                        <a:xfrm>
+                          <a:off x="0" y="0"/>
+                          <a:ext cx="1743075" cy="1485900"/>
+                        </a:xfrm>
+                        <a:prstGeom prst="rect">
+                          <a:avLst/>
+                        </a:prstGeom>
+                        <a:solidFill>
+                          <a:srgbClr val="FFFFFF"/>
+                        </a:solidFill>
+                        <a:ln w="9525">
+                          <a:solidFill>
+                            <a:schemeClr val="bg1"/>
+                          </a:solidFill>
+                          <a:miter lim="800000"/>
+                          <a:headEnd/>
+                          <a:tailEnd/>
+                        </a:ln>
+                      </wps:spPr>
+                      <wps:txbx>
+                        <w:txbxContent>
+                          <w:p>
+                            <w:pPr>
+                              <w:rPr>
+                                <w14:textOutline w14:w="9525" w14:cap="rnd" w14:cmpd="sng" w14:algn="ctr">
+                                  <w14:solidFill>
+                                    <w14:schemeClr w14:val="bg1"/>
+                                  </w14:solidFill>
+                                  <w14:prstDash w14:val="solid"/>
+                                  <w14:bevel/>
+                                </w14:textOutline>
+                              </w:rPr>
+                            </w:pPr>
+                          </w:p>
+                        </w:txbxContent>
+                      </wps:txbx>
+                      <wps:bodyPr rot="0" vert="horz" wrap="square" lIns="91440" tIns="45720" rIns="91440" bIns="45720" anchor="t" anchorCtr="0">
+                        <a:noAutofit/>
+                      </wps:bodyPr>
+                    </wps:wsp>
+                  </a:graphicData>
+                </a:graphic>
+                <wp14:sizeRelH relativeFrom="margin">
+                  <wp14:pctWidth>0</wp14:pctWidth>
+                </wp14:sizeRelH>
+                <wp14:sizeRelV relativeFrom="margin">
+                  <wp14:pctHeight>0</wp14:pctHeight>
+                </wp14:sizeRelV>
+              </wp:anchor>
+            </w:drawing>
+          </mc:Choice>
+          <mc:Fallback>
+            <w:pict>
+              <v:shapetype w14:anchorId="39616A54" id="_x0000_t202" coordsize="21600,21600" o:spt="202" path="m,l,21600r21600,l21600,xe">
+                <v:stroke joinstyle="miter"/>
+                <v:path gradientshapeok="t" o:connecttype="rect"/>
+              </v:shapetype>
+              <v:shape id="Πλαίσιο κειμένου 2" o:spid="_x0000_s1026" type="#_x0000_t202" style="position:absolute;margin-left:399.75pt;margin-top:24.75pt;width:137.25pt;height:117pt;z-index:251860992;visibility:visible;mso-wrap-style:square;mso-width-percent:0;mso-height-percent:0;mso-wrap-distance-left:9pt;mso-wrap-distance-top:3.6pt;mso-wrap-distance-right:9pt;mso-wrap-distance-bottom:3.6pt;mso-position-horizontal:absolute;mso-position-horizontal-relative:text;mso-position-vertical:absolute;mso-position-vertical-relative:text;mso-width-percent:0;mso-height-percent:0;mso-width-relative:margin;mso-height-relative:margin;v-text-anchor:top" o:gfxdata="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" strokecolor="white [3212]">
+                <v:textbox>
+                  <w:txbxContent>
+                    <w:p>
+                      <w:pPr>
+                        <w:rPr>
+                          <w14:textOutline w14:w="9525" w14:cap="rnd" w14:cmpd="sng" w14:algn="ctr">
+                            <w14:solidFill>
+                              <w14:schemeClr w14:val="bg1"/>
+                            </w14:solidFill>
+                            <w14:prstDash w14:val="solid"/>
+                            <w14:bevel/>
+                          </w14:textOutline>
+                        </w:rPr>
+                      </w:pPr>
+                    </w:p>
+                  </w:txbxContent>
+                </v:textbox>
+                <w10:wrap type="square"/>
+              </v:shape>
+            </w:pict>
+          </mc:Fallback>
+        </mc:AlternateContent>
+      </w:r>
+      <w:r>
+        <w:rPr>
+          <w:rStyle w:val="2Char"/>
+          <w:b/>
+          <w:bCs/>
+          <w:color w:val="000000" w:themeColor="text1"/>
+          <w:sz w:val="36"/>
+          <w:szCs w:val="36"/>
+        </w:rPr>
         <w:t xml:space="preserve">2.4 </w:t>
       </w:r>
       <w:r>
@@ -2568,14 +2473,87 @@
       </w:pPr>
       <w:r>
         <w:rPr>
-          <w:rStyle w:val="2Char"/>
-          <w:b/>
-          <w:bCs/>
+          <w:rFonts w:asciiTheme="majorHAnsi" w:hAnsiTheme="majorHAnsi"/>
+          <w:b/>
+          <w:bCs/>
+          <w:noProof/>
           <w:color w:val="000000" w:themeColor="text1"/>
           <w:sz w:val="36"/>
           <w:szCs w:val="36"/>
         </w:rPr>
         <w:lastRenderedPageBreak/>
+        <w:drawing>
+          <wp:anchor distT="0" distB="0" distL="114300" distR="114300" simplePos="0" relativeHeight="251862016" behindDoc="1" locked="0" layoutInCell="1" allowOverlap="1" wp14:anchorId="2F611C15" wp14:editId="29E211A3">
+            <wp:simplePos x="0" y="0"/>
+            <wp:positionH relativeFrom="column">
+              <wp:posOffset>-838200</wp:posOffset>
+            </wp:positionH>
+            <wp:positionV relativeFrom="paragraph">
+              <wp:posOffset>361950</wp:posOffset>
+            </wp:positionV>
+            <wp:extent cx="8031123" cy="6553200"/>
+            <wp:effectExtent l="0" t="0" r="0" b="0"/>
+            <wp:wrapNone/>
+            <wp:docPr id="1601504334" name="Εικόνα 2" descr="Εικόνα που περιέχει κείμενο, διάγραμμα, Σχέδιο&#10;&#10;Περιγραφή που δημιουργήθηκε αυτόματα"/>
+            <wp:cNvGraphicFramePr>
+              <a:graphicFrameLocks xmlns:a="http://schemas.openxmlformats.org/drawingml/2006/main" noChangeAspect="1"/>
+            </wp:cNvGraphicFramePr>
+            <a:graphic xmlns:a="http://schemas.openxmlformats.org/drawingml/2006/main">
+              <a:graphicData uri="http://schemas.openxmlformats.org/drawingml/2006/picture">
+                <pic:pic xmlns:pic="http://schemas.openxmlformats.org/drawingml/2006/picture">
+                  <pic:nvPicPr>
+                    <pic:cNvPr id="1601504334" name="Εικόνα 2" descr="Εικόνα που περιέχει κείμενο, διάγραμμα, Σχέδιο&#10;&#10;Περιγραφή που δημιουργήθηκε αυτόματα"/>
+                    <pic:cNvPicPr/>
+                  </pic:nvPicPr>
+                  <pic:blipFill rotWithShape="1">
+                    <a:blip r:embed="rId17">
+                      <a:extLst>
+                        <a:ext uri="{28A0092B-C50C-407E-A947-70E740481C1C}">
+                          <a14:useLocalDpi xmlns:a14="http://schemas.microsoft.com/office/drawing/2010/main" val="0"/>
+                        </a:ext>
+                      </a:extLst>
+                    </a:blip>
+                    <a:srcRect l="1577" t="16193" r="-1577" b="-15322"/>
+                    <a:stretch/>
+                  </pic:blipFill>
+                  <pic:spPr bwMode="auto">
+                    <a:xfrm>
+                      <a:off x="0" y="0"/>
+                      <a:ext cx="8031123" cy="6553200"/>
+                    </a:xfrm>
+                    <a:prstGeom prst="rect">
+                      <a:avLst/>
+                    </a:prstGeom>
+                    <a:ln>
+                      <a:noFill/>
+                    </a:ln>
+                    <a:extLst>
+                      <a:ext uri="{53640926-AAD7-44D8-BBD7-CCE9431645EC}">
+                        <a14:shadowObscured xmlns:a14="http://schemas.microsoft.com/office/drawing/2010/main"/>
+                      </a:ext>
+                    </a:extLst>
+                  </pic:spPr>
+                </pic:pic>
+              </a:graphicData>
+            </a:graphic>
+            <wp14:sizeRelH relativeFrom="margin">
+              <wp14:pctWidth>0</wp14:pctWidth>
+            </wp14:sizeRelH>
+            <wp14:sizeRelV relativeFrom="margin">
+              <wp14:pctHeight>0</wp14:pctHeight>
+            </wp14:sizeRelV>
+          </wp:anchor>
+        </w:drawing>
+      </w:r>
+      <w:r>
+        <w:rPr>
+          <w:rStyle w:val="2Char"/>
+          <w:b/>
+          <w:bCs/>
+          <w:color w:val="000000" w:themeColor="text1"/>
+          <w:sz w:val="36"/>
+          <w:szCs w:val="36"/>
+        </w:rPr>
         <w:t xml:space="preserve">2.5 </w:t>
       </w:r>
       <w:r>
@@ -2875,7 +2853,6 @@
           <w:color w:val="000000" w:themeColor="text1"/>
           <w:sz w:val="36"/>
           <w:szCs w:val="36"/>
-          <w:lang w:val="en-US"/>
         </w:rPr>
       </w:pPr>
       <w:r>
@@ -2931,7 +2908,7 @@
                     </pic:cNvPicPr>
                   </pic:nvPicPr>
                   <pic:blipFill rotWithShape="1">
-                    <a:blip r:embed="rId17">
+                    <a:blip r:embed="rId18">
                       <a:extLst>
                         <a:ext uri="{28A0092B-C50C-407E-A947-70E740481C1C}">
                           <a14:useLocalDpi xmlns:a14="http://schemas.microsoft.com/office/drawing/2010/main" val="0"/>
@@ -3025,7 +3002,7 @@
                     <pic:cNvPicPr/>
                   </pic:nvPicPr>
                   <pic:blipFill rotWithShape="1">
-                    <a:blip r:embed="rId18">
+                    <a:blip r:embed="rId19">
                       <a:extLst>
                         <a:ext uri="{28A0092B-C50C-407E-A947-70E740481C1C}">
                           <a14:useLocalDpi xmlns:a14="http://schemas.microsoft.com/office/drawing/2010/main" val="0"/>
@@ -3131,7 +3108,7 @@
               </wp:anchor>
             </w:drawing>
           </mc:Choice>
-          <mc:Fallback>
+          <mc:Fallback xmlns:w16du="http://schemas.microsoft.com/office/word/2023/wordml/word16du">
             <w:pict>
               <v:rect w14:anchorId="3AEBF603" id="Ορθογώνιο 2" o:spid="_x0000_s1026" style="position:absolute;margin-left:437.1pt;margin-top:20.3pt;width:129pt;height:60.6pt;z-index:251857920;visibility:visible;mso-wrap-style:square;mso-wrap-distance-left:9pt;mso-wrap-distance-top:0;mso-wrap-distance-right:9pt;mso-wrap-distance-bottom:0;mso-position-horizontal:absolute;mso-position-horizontal-relative:text;mso-position-vertical:absolute;mso-position-vertical-relative:text;v-text-anchor:middle" o:gfxdata="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" fillcolor="white [3212]" stroked="f" strokeweight="1pt"/>
             </w:pict>
@@ -3203,7 +3180,7 @@
               </wp:anchor>
             </w:drawing>
           </mc:Choice>
-          <mc:Fallback>
+          <mc:Fallback xmlns:w16du="http://schemas.microsoft.com/office/word/2023/wordml/word16du">
             <w:pict>
               <v:rect w14:anchorId="49059D1D" id="Ορθογώνιο 2" o:spid="_x0000_s1026" style="position:absolute;margin-left:6in;margin-top:40.1pt;width:129pt;height:60.6pt;z-index:251854848;visibility:visible;mso-wrap-style:square;mso-wrap-distance-left:9pt;mso-wrap-distance-top:0;mso-wrap-distance-right:9pt;mso-wrap-distance-bottom:0;mso-position-horizontal:absolute;mso-position-horizontal-relative:text;mso-position-vertical:absolute;mso-position-vertical-relative:text;v-text-anchor:middle" o:gfxdata="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" filled="f" stroked="f" strokeweight="1pt"/>
             </w:pict>
@@ -3261,14 +3238,81 @@
       <w:bookmarkStart w:id="9" w:name="_Toc165052009"/>
       <w:r>
         <w:rPr>
-          <w:rStyle w:val="2Char"/>
-          <w:b/>
-          <w:bCs/>
-          <w:color w:val="000000" w:themeColor="text1"/>
-          <w:sz w:val="36"/>
-          <w:szCs w:val="36"/>
+          <w:noProof/>
         </w:rPr>
         <w:lastRenderedPageBreak/>
+        <w:drawing>
+          <wp:anchor distT="0" distB="0" distL="114300" distR="114300" simplePos="0" relativeHeight="251863040" behindDoc="1" locked="0" layoutInCell="1" allowOverlap="1" wp14:anchorId="3221D113" wp14:editId="60C79894">
+            <wp:simplePos x="0" y="0"/>
+            <wp:positionH relativeFrom="column">
+              <wp:posOffset>-809625</wp:posOffset>
+            </wp:positionH>
+            <wp:positionV relativeFrom="paragraph">
+              <wp:posOffset>371475</wp:posOffset>
+            </wp:positionV>
+            <wp:extent cx="7690924" cy="5943600"/>
+            <wp:effectExtent l="0" t="0" r="5715" b="0"/>
+            <wp:wrapNone/>
+            <wp:docPr id="116366561" name="Εικόνα 3" descr="Εικόνα που περιέχει κείμενο, διάγραμμα, Σχέδιο, τεχνικό σχέδιο&#10;&#10;Περιγραφή που δημιουργήθηκε αυτόματα"/>
+            <wp:cNvGraphicFramePr>
+              <a:graphicFrameLocks xmlns:a="http://schemas.openxmlformats.org/drawingml/2006/main" noChangeAspect="1"/>
+            </wp:cNvGraphicFramePr>
+            <a:graphic xmlns:a="http://schemas.openxmlformats.org/drawingml/2006/main">
+              <a:graphicData uri="http://schemas.openxmlformats.org/drawingml/2006/picture">
+                <pic:pic xmlns:pic="http://schemas.openxmlformats.org/drawingml/2006/picture">
+                  <pic:nvPicPr>
+                    <pic:cNvPr id="116366561" name="Εικόνα 3" descr="Εικόνα που περιέχει κείμενο, διάγραμμα, Σχέδιο, τεχνικό σχέδιο&#10;&#10;Περιγραφή που δημιουργήθηκε αυτόματα"/>
+                    <pic:cNvPicPr/>
+                  </pic:nvPicPr>
+                  <pic:blipFill rotWithShape="1">
+                    <a:blip r:embed="rId20">
+                      <a:extLst>
+                        <a:ext uri="{28A0092B-C50C-407E-A947-70E740481C1C}">
+                          <a14:useLocalDpi xmlns:a14="http://schemas.microsoft.com/office/drawing/2010/main" val="0"/>
+                        </a:ext>
+                      </a:extLst>
+                    </a:blip>
+                    <a:srcRect t="16965" r="1968"/>
+                    <a:stretch/>
+                  </pic:blipFill>
+                  <pic:spPr bwMode="auto">
+                    <a:xfrm>
+                      <a:off x="0" y="0"/>
+                      <a:ext cx="7690924" cy="5943600"/>
+                    </a:xfrm>
+                    <a:prstGeom prst="rect">
+                      <a:avLst/>
+                    </a:prstGeom>
+                    <a:ln>
+                      <a:noFill/>
+                    </a:ln>
+                    <a:extLst>
+                      <a:ext uri="{53640926-AAD7-44D8-BBD7-CCE9431645EC}">
+                        <a14:shadowObscured xmlns:a14="http://schemas.microsoft.com/office/drawing/2010/main"/>
+                      </a:ext>
+                    </a:extLst>
+                  </pic:spPr>
+                </pic:pic>
+              </a:graphicData>
+            </a:graphic>
+            <wp14:sizeRelH relativeFrom="margin">
+              <wp14:pctWidth>0</wp14:pctWidth>
+            </wp14:sizeRelH>
+            <wp14:sizeRelV relativeFrom="margin">
+              <wp14:pctHeight>0</wp14:pctHeight>
+            </wp14:sizeRelV>
+          </wp:anchor>
+        </w:drawing>
+      </w:r>
+      <w:r>
+        <w:rPr>
+          <w:rStyle w:val="2Char"/>
+          <w:b/>
+          <w:bCs/>
+          <w:color w:val="000000" w:themeColor="text1"/>
+          <w:sz w:val="36"/>
+          <w:szCs w:val="36"/>
+        </w:rPr>
         <w:t>2.</w:t>
       </w:r>
       <w:r>
@@ -3355,7 +3399,6 @@
           <w:color w:val="000000" w:themeColor="text1"/>
           <w:sz w:val="36"/>
           <w:szCs w:val="36"/>
-          <w:lang w:val="en-US"/>
         </w:rPr>
       </w:pPr>
       <w:bookmarkStart w:id="10" w:name="_Toc165052010"/>
@@ -3364,11 +3407,122 @@
           <w:rStyle w:val="2Char"/>
           <w:b/>
           <w:bCs/>
+          <w:noProof/>
           <w:color w:val="000000" w:themeColor="text1"/>
           <w:sz w:val="36"/>
           <w:szCs w:val="36"/>
         </w:rPr>
         <w:lastRenderedPageBreak/>
+        <mc:AlternateContent>
+          <mc:Choice Requires="wps">
+            <w:drawing>
+              <wp:anchor distT="45720" distB="45720" distL="114300" distR="114300" simplePos="0" relativeHeight="251865088" behindDoc="0" locked="0" layoutInCell="1" allowOverlap="1" wp14:anchorId="71789866" wp14:editId="073C828E">
+                <wp:simplePos x="0" y="0"/>
+                <wp:positionH relativeFrom="column">
+                  <wp:posOffset>4981574</wp:posOffset>
+                </wp:positionH>
+                <wp:positionV relativeFrom="paragraph">
+                  <wp:posOffset>104775</wp:posOffset>
+                </wp:positionV>
+                <wp:extent cx="1664335" cy="1171575"/>
+                <wp:effectExtent l="0" t="0" r="12065" b="28575"/>
+                <wp:wrapNone/>
+                <wp:docPr id="1776846351" name="Πλαίσιο κειμένου 2"/>
+                <wp:cNvGraphicFramePr>
+                  <a:graphicFrameLocks xmlns:a="http://schemas.openxmlformats.org/drawingml/2006/main"/>
+                </wp:cNvGraphicFramePr>
+                <a:graphic xmlns:a="http://schemas.openxmlformats.org/drawingml/2006/main">
+                  <a:graphicData uri="http://schemas.microsoft.com/office/word/2010/wordprocessingShape">
+                    <wps:wsp>
+                      <wps:cNvSpPr txBox="1">
+                        <a:spLocks noChangeArrowheads="1"/>
+                      </wps:cNvSpPr>
+                      <wps:spPr bwMode="auto">
+                        <a:xfrm>
+                          <a:off x="0" y="0"/>
+                          <a:ext cx="1664335" cy="1171575"/>
+                        </a:xfrm>
+                        <a:prstGeom prst="rect">
+                          <a:avLst/>
+                        </a:prstGeom>
+                        <a:solidFill>
+                          <a:srgbClr val="FFFFFF"/>
+                        </a:solidFill>
+                        <a:ln w="9525">
+                          <a:solidFill>
+                            <a:schemeClr val="bg1"/>
+                          </a:solidFill>
+                          <a:miter lim="800000"/>
+                          <a:headEnd/>
+                          <a:tailEnd/>
+                        </a:ln>
+                      </wps:spPr>
+                      <wps:txbx>
+                        <w:txbxContent>
+                          <w:p>
+                            <w:pPr>
+                              <w:rPr>
+                                <w14:textOutline w14:w="9525" w14:cap="rnd" w14:cmpd="sng" w14:algn="ctr">
+                                  <w14:solidFill>
+                                    <w14:schemeClr w14:val="bg1"/>
+                                  </w14:solidFill>
+                                  <w14:prstDash w14:val="solid"/>
+                                  <w14:bevel/>
+                                </w14:textOutline>
+                              </w:rPr>
+                            </w:pPr>
+                          </w:p>
+                        </w:txbxContent>
+                      </wps:txbx>
+                      <wps:bodyPr rot="0" vert="horz" wrap="square" lIns="91440" tIns="45720" rIns="91440" bIns="45720" anchor="t" anchorCtr="0">
+                        <a:noAutofit/>
+                      </wps:bodyPr>
+                    </wps:wsp>
+                  </a:graphicData>
+                </a:graphic>
+                <wp14:sizeRelH relativeFrom="margin">
+                  <wp14:pctWidth>0</wp14:pctWidth>
+                </wp14:sizeRelH>
+                <wp14:sizeRelV relativeFrom="margin">
+                  <wp14:pctHeight>0</wp14:pctHeight>
+                </wp14:sizeRelV>
+              </wp:anchor>
+            </w:drawing>
+          </mc:Choice>
+          <mc:Fallback>
+            <w:pict>
+              <v:shape w14:anchorId="71789866" id="_x0000_s1027" type="#_x0000_t202" style="position:absolute;margin-left:392.25pt;margin-top:8.25pt;width:131.05pt;height:92.25pt;z-index:251865088;visibility:visible;mso-wrap-style:square;mso-width-percent:0;mso-height-percent:0;mso-wrap-distance-left:9pt;mso-wrap-distance-top:3.6pt;mso-wrap-distance-right:9pt;mso-wrap-distance-bottom:3.6pt;mso-position-horizontal:absolute;mso-position-horizontal-relative:text;mso-position-vertical:absolute;mso-position-vertical-relative:text;mso-width-percent:0;mso-height-percent:0;mso-width-relative:margin;mso-height-relative:margin;v-text-anchor:top" o:gfxdata="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" strokecolor="white [3212]">
+                <v:textbox>
+                  <w:txbxContent>
+                    <w:p>
+                      <w:pPr>
+                        <w:rPr>
+                          <w14:textOutline w14:w="9525" w14:cap="rnd" w14:cmpd="sng" w14:algn="ctr">
+                            <w14:solidFill>
+                              <w14:schemeClr w14:val="bg1"/>
+                            </w14:solidFill>
+                            <w14:prstDash w14:val="solid"/>
+                            <w14:bevel/>
+                          </w14:textOutline>
+                        </w:rPr>
+                      </w:pPr>
+                    </w:p>
+                  </w:txbxContent>
+                </v:textbox>
+              </v:shape>
+            </w:pict>
+          </mc:Fallback>
+        </mc:AlternateContent>
+      </w:r>
+      <w:r>
+        <w:rPr>
+          <w:rStyle w:val="2Char"/>
+          <w:b/>
+          <w:bCs/>
+          <w:color w:val="000000" w:themeColor="text1"/>
+          <w:sz w:val="36"/>
+          <w:szCs w:val="36"/>
+        </w:rPr>
         <w:t>2.</w:t>
       </w:r>
       <w:r>
@@ -3469,7 +3623,7 @@
                     </pic:cNvPicPr>
                   </pic:nvPicPr>
                   <pic:blipFill>
-                    <a:blip r:embed="rId19">
+                    <a:blip r:embed="rId21">
                       <a:extLst>
                         <a:ext uri="{28A0092B-C50C-407E-A947-70E740481C1C}">
                           <a14:useLocalDpi xmlns:a14="http://schemas.microsoft.com/office/drawing/2010/main" val="0"/>
@@ -3511,62 +3665,22 @@
       <w:bookmarkStart w:id="11" w:name="_Toc165052011"/>
       <w:r>
         <w:rPr>
-          <w:rStyle w:val="2Char"/>
-          <w:b/>
-          <w:bCs/>
-          <w:color w:val="000000" w:themeColor="text1"/>
-          <w:sz w:val="36"/>
-          <w:szCs w:val="36"/>
+          <w:noProof/>
         </w:rPr>
         <w:lastRenderedPageBreak/>
-        <w:t>2.10</w:t>
-      </w:r>
-      <w:r>
-        <w:rPr>
-          <w:rStyle w:val="2Char"/>
-          <w:b/>
-          <w:bCs/>
-          <w:color w:val="000000" w:themeColor="text1"/>
-          <w:sz w:val="36"/>
-          <w:szCs w:val="36"/>
-        </w:rPr>
-        <w:t xml:space="preserve"> </w:t>
-      </w:r>
-      <w:r>
-        <w:rPr>
-          <w:rStyle w:val="2Char"/>
-          <w:b/>
-          <w:bCs/>
-          <w:color w:val="000000" w:themeColor="text1"/>
-          <w:sz w:val="36"/>
-          <w:szCs w:val="36"/>
-        </w:rPr>
-        <w:t xml:space="preserve">Συμμετοχή σε </w:t>
-      </w:r>
-      <w:r>
-        <w:rPr>
-          <w:rStyle w:val="2Char"/>
-          <w:b/>
-          <w:bCs/>
-          <w:color w:val="000000" w:themeColor="text1"/>
-          <w:sz w:val="36"/>
-          <w:szCs w:val="36"/>
-          <w:lang w:val="en-US"/>
-        </w:rPr>
-        <w:t>Event</w:t>
-      </w:r>
-      <w:bookmarkEnd w:id="11"/>
-    </w:p>
-    <w:p>
-      <w:r>
-        <w:rPr>
-          <w:noProof/>
-        </w:rPr>
         <w:drawing>
-          <wp:inline distT="0" distB="0" distL="0" distR="0" wp14:anchorId="69F28042" wp14:editId="119B195C">
-            <wp:extent cx="6645910" cy="6409690"/>
-            <wp:effectExtent l="0" t="0" r="2540" b="0"/>
-            <wp:docPr id="769916257" name="Εικόνα 3" descr="Εικόνα που περιέχει διάγραμμα, κείμενο, Σχέδιο, τεχνικό σχέδιο&#10;&#10;Περιγραφή που δημιουργήθηκε αυτόματα"/>
+          <wp:anchor distT="0" distB="0" distL="114300" distR="114300" simplePos="0" relativeHeight="251866112" behindDoc="1" locked="0" layoutInCell="1" allowOverlap="1" wp14:anchorId="482DDBEA" wp14:editId="1A8E1100">
+            <wp:simplePos x="0" y="0"/>
+            <wp:positionH relativeFrom="column">
+              <wp:posOffset>-295275</wp:posOffset>
+            </wp:positionH>
+            <wp:positionV relativeFrom="paragraph">
+              <wp:posOffset>323850</wp:posOffset>
+            </wp:positionV>
+            <wp:extent cx="7048500" cy="7455274"/>
+            <wp:effectExtent l="0" t="0" r="0" b="0"/>
+            <wp:wrapNone/>
+            <wp:docPr id="949481502" name="Εικόνα 4" descr="Εικόνα που περιέχει διάγραμμα, κείμενο, Σχέδιο, τεχνικό σχέδιο&#10;&#10;Περιγραφή που δημιουργήθηκε αυτόματα"/>
             <wp:cNvGraphicFramePr>
               <a:graphicFrameLocks xmlns:a="http://schemas.openxmlformats.org/drawingml/2006/main" noChangeAspect="1"/>
             </wp:cNvGraphicFramePr>
@@ -3574,11 +3688,11 @@
               <a:graphicData uri="http://schemas.openxmlformats.org/drawingml/2006/picture">
                 <pic:pic xmlns:pic="http://schemas.openxmlformats.org/drawingml/2006/picture">
                   <pic:nvPicPr>
-                    <pic:cNvPr id="769916257" name="Εικόνα 3" descr="Εικόνα που περιέχει διάγραμμα, κείμενο, Σχέδιο, τεχνικό σχέδιο&#10;&#10;Περιγραφή που δημιουργήθηκε αυτόματα"/>
+                    <pic:cNvPr id="949481502" name="Εικόνα 4" descr="Εικόνα που περιέχει διάγραμμα, κείμενο, Σχέδιο, τεχνικό σχέδιο&#10;&#10;Περιγραφή που δημιουργήθηκε αυτόματα"/>
                     <pic:cNvPicPr/>
                   </pic:nvPicPr>
                   <pic:blipFill>
-                    <a:blip r:embed="rId20">
+                    <a:blip r:embed="rId22">
                       <a:extLst>
                         <a:ext uri="{28A0092B-C50C-407E-A947-70E740481C1C}">
                           <a14:useLocalDpi xmlns:a14="http://schemas.microsoft.com/office/drawing/2010/main" val="0"/>
@@ -3592,7 +3706,7 @@
                   <pic:spPr>
                     <a:xfrm>
                       <a:off x="0" y="0"/>
-                      <a:ext cx="6645910" cy="6409690"/>
+                      <a:ext cx="7054698" cy="7461829"/>
                     </a:xfrm>
                     <a:prstGeom prst="rect">
                       <a:avLst/>
@@ -3601,10 +3715,63 @@
                 </pic:pic>
               </a:graphicData>
             </a:graphic>
-          </wp:inline>
+            <wp14:sizeRelH relativeFrom="margin">
+              <wp14:pctWidth>0</wp14:pctWidth>
+            </wp14:sizeRelH>
+            <wp14:sizeRelV relativeFrom="margin">
+              <wp14:pctHeight>0</wp14:pctHeight>
+            </wp14:sizeRelV>
+          </wp:anchor>
         </w:drawing>
       </w:r>
-    </w:p>
+      <w:r>
+        <w:rPr>
+          <w:rStyle w:val="2Char"/>
+          <w:b/>
+          <w:bCs/>
+          <w:color w:val="000000" w:themeColor="text1"/>
+          <w:sz w:val="36"/>
+          <w:szCs w:val="36"/>
+        </w:rPr>
+        <w:t>2.10</w:t>
+      </w:r>
+      <w:r>
+        <w:rPr>
+          <w:rStyle w:val="2Char"/>
+          <w:b/>
+          <w:bCs/>
+          <w:color w:val="000000" w:themeColor="text1"/>
+          <w:sz w:val="36"/>
+          <w:szCs w:val="36"/>
+        </w:rPr>
+        <w:t xml:space="preserve"> </w:t>
+      </w:r>
+      <w:r>
+        <w:rPr>
+          <w:rStyle w:val="2Char"/>
+          <w:b/>
+          <w:bCs/>
+          <w:color w:val="000000" w:themeColor="text1"/>
+          <w:sz w:val="36"/>
+          <w:szCs w:val="36"/>
+        </w:rPr>
+        <w:t xml:space="preserve">Συμμετοχή σε </w:t>
+      </w:r>
+      <w:r>
+        <w:rPr>
+          <w:rStyle w:val="2Char"/>
+          <w:b/>
+          <w:bCs/>
+          <w:color w:val="000000" w:themeColor="text1"/>
+          <w:sz w:val="36"/>
+          <w:szCs w:val="36"/>
+          <w:lang w:val="en-US"/>
+        </w:rPr>
+        <w:t>Event</w:t>
+      </w:r>
+      <w:bookmarkEnd w:id="11"/>
+    </w:p>
+    <w:p/>
     <w:p/>
     <w:p>
       <w:pPr>
@@ -3709,15 +3876,141 @@
       <w:pPr>
         <w:pStyle w:val="1"/>
         <w:rPr>
-          <w:b/>
-          <w:bCs/>
-          <w:color w:val="000000" w:themeColor="text1"/>
-          <w:sz w:val="36"/>
-          <w:szCs w:val="36"/>
+          <w:rStyle w:val="2Char"/>
+          <w:b/>
+          <w:bCs/>
+          <w:color w:val="000000" w:themeColor="text1"/>
+          <w:sz w:val="36"/>
+          <w:szCs w:val="36"/>
+          <w:lang w:val="en-US"/>
         </w:rPr>
       </w:pPr>
       <w:bookmarkStart w:id="12" w:name="_Toc160985374"/>
       <w:bookmarkStart w:id="13" w:name="_Toc165052012"/>
+    </w:p>
+    <w:p>
+      <w:pPr>
+        <w:pStyle w:val="1"/>
+        <w:rPr>
+          <w:rStyle w:val="2Char"/>
+          <w:b/>
+          <w:bCs/>
+          <w:color w:val="000000" w:themeColor="text1"/>
+          <w:sz w:val="36"/>
+          <w:szCs w:val="36"/>
+          <w:lang w:val="en-US"/>
+        </w:rPr>
+      </w:pPr>
+    </w:p>
+    <w:p>
+      <w:pPr>
+        <w:pStyle w:val="1"/>
+        <w:rPr>
+          <w:rStyle w:val="2Char"/>
+          <w:b/>
+          <w:bCs/>
+          <w:color w:val="000000" w:themeColor="text1"/>
+          <w:sz w:val="36"/>
+          <w:szCs w:val="36"/>
+          <w:lang w:val="en-US"/>
+        </w:rPr>
+      </w:pPr>
+    </w:p>
+    <w:p>
+      <w:pPr>
+        <w:pStyle w:val="1"/>
+        <w:rPr>
+          <w:rStyle w:val="2Char"/>
+          <w:b/>
+          <w:bCs/>
+          <w:color w:val="000000" w:themeColor="text1"/>
+          <w:sz w:val="36"/>
+          <w:szCs w:val="36"/>
+          <w:lang w:val="en-US"/>
+        </w:rPr>
+      </w:pPr>
+    </w:p>
+    <w:p>
+      <w:pPr>
+        <w:pStyle w:val="1"/>
+        <w:rPr>
+          <w:rStyle w:val="2Char"/>
+          <w:b/>
+          <w:bCs/>
+          <w:color w:val="000000" w:themeColor="text1"/>
+          <w:sz w:val="36"/>
+          <w:szCs w:val="36"/>
+          <w:lang w:val="en-US"/>
+        </w:rPr>
+      </w:pPr>
+    </w:p>
+    <w:p>
+      <w:pPr>
+        <w:pStyle w:val="1"/>
+        <w:rPr>
+          <w:rStyle w:val="2Char"/>
+          <w:b/>
+          <w:bCs/>
+          <w:color w:val="000000" w:themeColor="text1"/>
+          <w:sz w:val="36"/>
+          <w:szCs w:val="36"/>
+          <w:lang w:val="en-US"/>
+        </w:rPr>
+      </w:pPr>
+    </w:p>
+    <w:p>
+      <w:pPr>
+        <w:pStyle w:val="1"/>
+        <w:rPr>
+          <w:rStyle w:val="2Char"/>
+          <w:b/>
+          <w:bCs/>
+          <w:color w:val="000000" w:themeColor="text1"/>
+          <w:sz w:val="36"/>
+          <w:szCs w:val="36"/>
+          <w:lang w:val="en-US"/>
+        </w:rPr>
+      </w:pPr>
+    </w:p>
+    <w:p>
+      <w:pPr>
+        <w:pStyle w:val="1"/>
+        <w:rPr>
+          <w:rStyle w:val="2Char"/>
+          <w:b/>
+          <w:bCs/>
+          <w:color w:val="000000" w:themeColor="text1"/>
+          <w:sz w:val="36"/>
+          <w:szCs w:val="36"/>
+          <w:lang w:val="en-US"/>
+        </w:rPr>
+      </w:pPr>
+    </w:p>
+    <w:p>
+      <w:pPr>
+        <w:rPr>
+          <w:lang w:val="en-US"/>
+        </w:rPr>
+      </w:pPr>
+    </w:p>
+    <w:p>
+      <w:pPr>
+        <w:rPr>
+          <w:lang w:val="en-US"/>
+        </w:rPr>
+      </w:pPr>
+    </w:p>
+    <w:p>
+      <w:pPr>
+        <w:pStyle w:val="1"/>
+        <w:rPr>
+          <w:b/>
+          <w:bCs/>
+          <w:color w:val="000000" w:themeColor="text1"/>
+          <w:sz w:val="36"/>
+          <w:szCs w:val="36"/>
+        </w:rPr>
+      </w:pPr>
       <w:r>
         <w:rPr>
           <w:rStyle w:val="2Char"/>
@@ -3829,7 +4122,7 @@
                           <pic:cNvPicPr/>
                         </pic:nvPicPr>
                         <pic:blipFill>
-                          <a:blip r:embed="rId21" cstate="print">
+                          <a:blip r:embed="rId23" cstate="print">
                             <a:extLst>
                               <a:ext uri="{28A0092B-C50C-407E-A947-70E740481C1C}">
                                 <a14:useLocalDpi xmlns:a14="http://schemas.microsoft.com/office/drawing/2010/main" val="0"/>
@@ -3977,7 +4270,7 @@
                           </pic:cNvPicPr>
                         </pic:nvPicPr>
                         <pic:blipFill>
-                          <a:blip r:embed="rId22">
+                          <a:blip r:embed="rId24">
                             <a:extLst>
                               <a:ext uri="{28A0092B-C50C-407E-A947-70E740481C1C}">
                                 <a14:useLocalDpi xmlns:a14="http://schemas.microsoft.com/office/drawing/2010/main" val="0"/>
@@ -4112,7 +4405,7 @@
                           <pic:cNvPicPr/>
                         </pic:nvPicPr>
                         <pic:blipFill>
-                          <a:blip r:embed="rId23" cstate="print">
+                          <a:blip r:embed="rId25" cstate="print">
                             <a:extLst>
                               <a:ext uri="{28A0092B-C50C-407E-A947-70E740481C1C}">
                                 <a14:useLocalDpi xmlns:a14="http://schemas.microsoft.com/office/drawing/2010/main" val="0"/>
@@ -4231,10 +4524,13 @@
     <w:p>
       <w:pPr>
         <w:jc w:val="both"/>
+        <w:rPr>
+          <w:lang w:val="en-US"/>
+        </w:rPr>
       </w:pPr>
     </w:p>
     <w:sectPr>
-      <w:footerReference w:type="default" r:id="rId24"/>
+      <w:footerReference w:type="default" r:id="rId26"/>
       <w:type w:val="continuous"/>
       <w:pgSz w:w="11906" w:h="16838"/>
       <w:pgMar w:top="720" w:right="720" w:bottom="720" w:left="720" w:header="708" w:footer="708" w:gutter="0"/>
@@ -4246,7 +4542,7 @@
 </file>
 
 <file path=word/endnotes.xml><?xml version="1.0" encoding="utf-8"?>
-<w:endnotes xmlns:wpc="http://schemas.microsoft.com/office/word/2010/wordprocessingCanvas" xmlns:cx="http://schemas.microsoft.com/office/drawing/2014/chartex" xmlns:cx1="http://schemas.microsoft.com/office/drawing/2015/9/8/chartex" xmlns:cx2="http://schemas.microsoft.com/office/drawing/2015/10/21/chartex" xmlns:cx3="http://schemas.microsoft.com/office/drawing/2016/5/9/chartex" xmlns:cx4="http://schemas.microsoft.com/office/drawing/2016/5/10/chartex" xmlns:cx5="http://schemas.microsoft.com/office/drawing/2016/5/11/chartex" xmlns:cx6="http://schemas.microsoft.com/office/drawing/2016/5/12/chartex" xmlns:cx7="http://schemas.microsoft.com/office/drawing/2016/5/13/chartex" xmlns:cx8="http://schemas.microsoft.com/office/drawing/2016/5/14/chartex" xmlns:mc="http://schemas.openxmlformats.org/markup-compatibility/2006" xmlns:aink="http://schemas.microsoft.com/office/drawing/2016/ink" xmlns:am3d="http://schemas.microsoft.com/office/drawing/2017/model3d" xmlns:o="urn:schemas-microsoft-com:office:office" xmlns:oel="http://schemas.microsoft.com/office/2019/extlst" xmlns:r="http://schemas.openxmlformats.org/officeDocument/2006/relationships" xmlns:m="http://schemas.openxmlformats.org/officeDocument/2006/math" xmlns:v="urn:schemas-microsoft-com:vml" xmlns:wp14="http://schemas.microsoft.com/office/word/2010/wordprocessingDrawing" xmlns:wp="http://schemas.openxmlformats.org/drawingml/2006/wordprocessingDrawing" xmlns:w10="urn:schemas-microsoft-com:office:word" xmlns:w="http://schemas.openxmlformats.org/wordprocessingml/2006/main" xmlns:w14="http://schemas.microsoft.com/office/word/2010/wordml" xmlns:w15="http://schemas.microsoft.com/office/word/2012/wordml" xmlns:w16cex="http://schemas.microsoft.com/office/word/2018/wordml/cex" xmlns:w16cid="http://schemas.microsoft.com/office/word/2016/wordml/cid" xmlns:w16="http://schemas.microsoft.com/office/word/2018/wordml" xmlns:w16du="http://schemas.microsoft.com/office/word/2023/wordml/word16du" xmlns:w16sdtdh="http://schemas.microsoft.com/office/word/2020/wordml/sdtdatahash" xmlns:w16se="http://schemas.microsoft.com/office/word/2015/wordml/symex" xmlns:wpg="http://schemas.microsoft.com/office/word/2010/wordprocessingGroup" xmlns:wpi="http://schemas.microsoft.com/office/word/2010/wordprocessingInk" xmlns:wne="http://schemas.microsoft.com/office/word/2006/wordml" xmlns:wps="http://schemas.microsoft.com/office/word/2010/wordprocessingShape" mc:Ignorable="w14 w15 w16se w16cid w16 w16cex w16sdtdh w16du wp14">
+<w:endnotes xmlns:wpc="http://schemas.microsoft.com/office/word/2010/wordprocessingCanvas" xmlns:cx="http://schemas.microsoft.com/office/drawing/2014/chartex" xmlns:cx1="http://schemas.microsoft.com/office/drawing/2015/9/8/chartex" xmlns:cx2="http://schemas.microsoft.com/office/drawing/2015/10/21/chartex" xmlns:cx3="http://schemas.microsoft.com/office/drawing/2016/5/9/chartex" xmlns:cx4="http://schemas.microsoft.com/office/drawing/2016/5/10/chartex" xmlns:cx5="http://schemas.microsoft.com/office/drawing/2016/5/11/chartex" xmlns:cx6="http://schemas.microsoft.com/office/drawing/2016/5/12/chartex" xmlns:cx7="http://schemas.microsoft.com/office/drawing/2016/5/13/chartex" xmlns:cx8="http://schemas.microsoft.com/office/drawing/2016/5/14/chartex" xmlns:mc="http://schemas.openxmlformats.org/markup-compatibility/2006" xmlns:aink="http://schemas.microsoft.com/office/drawing/2016/ink" xmlns:am3d="http://schemas.microsoft.com/office/drawing/2017/model3d" xmlns:o="urn:schemas-microsoft-com:office:office" xmlns:oel="http://schemas.microsoft.com/office/2019/extlst" xmlns:r="http://schemas.openxmlformats.org/officeDocument/2006/relationships" xmlns:m="http://schemas.openxmlformats.org/officeDocument/2006/math" xmlns:v="urn:schemas-microsoft-com:vml" xmlns:wp14="http://schemas.microsoft.com/office/word/2010/wordprocessingDrawing" xmlns:wp="http://schemas.openxmlformats.org/drawingml/2006/wordprocessingDrawing" xmlns:w10="urn:schemas-microsoft-com:office:word" xmlns:w="http://schemas.openxmlformats.org/wordprocessingml/2006/main" xmlns:w14="http://schemas.microsoft.com/office/word/2010/wordml" xmlns:w15="http://schemas.microsoft.com/office/word/2012/wordml" xmlns:w16cex="http://schemas.microsoft.com/office/word/2018/wordml/cex" xmlns:w16cid="http://schemas.microsoft.com/office/word/2016/wordml/cid" xmlns:w16="http://schemas.microsoft.com/office/word/2018/wordml" xmlns:w16sdtdh="http://schemas.microsoft.com/office/word/2020/wordml/sdtdatahash" xmlns:w16se="http://schemas.microsoft.com/office/word/2015/wordml/symex" xmlns:wpg="http://schemas.microsoft.com/office/word/2010/wordprocessingGroup" xmlns:wpi="http://schemas.microsoft.com/office/word/2010/wordprocessingInk" xmlns:wne="http://schemas.microsoft.com/office/word/2006/wordml" xmlns:wps="http://schemas.microsoft.com/office/word/2010/wordprocessingShape" mc:Ignorable="w14 w15 w16se w16cid w16 w16cex w16sdtdh wp14">
   <w:endnote w:type="separator" w:id="-1">
     <w:p>
       <w:pPr>
@@ -4271,7 +4567,7 @@
 </file>
 
 <file path=word/footer1.xml><?xml version="1.0" encoding="utf-8"?>
-<w:ftr xmlns:wpc="http://schemas.microsoft.com/office/word/2010/wordprocessingCanvas" xmlns:cx="http://schemas.microsoft.com/office/drawing/2014/chartex" xmlns:cx1="http://schemas.microsoft.com/office/drawing/2015/9/8/chartex" xmlns:cx2="http://schemas.microsoft.com/office/drawing/2015/10/21/chartex" xmlns:cx3="http://schemas.microsoft.com/office/drawing/2016/5/9/chartex" xmlns:cx4="http://schemas.microsoft.com/office/drawing/2016/5/10/chartex" xmlns:cx5="http://schemas.microsoft.com/office/drawing/2016/5/11/chartex" xmlns:cx6="http://schemas.microsoft.com/office/drawing/2016/5/12/chartex" xmlns:cx7="http://schemas.microsoft.com/office/drawing/2016/5/13/chartex" xmlns:cx8="http://schemas.microsoft.com/office/drawing/2016/5/14/chartex" xmlns:mc="http://schemas.openxmlformats.org/markup-compatibility/2006" xmlns:aink="http://schemas.microsoft.com/office/drawing/2016/ink" xmlns:am3d="http://schemas.microsoft.com/office/drawing/2017/model3d" xmlns:o="urn:schemas-microsoft-com:office:office" xmlns:oel="http://schemas.microsoft.com/office/2019/extlst" xmlns:r="http://schemas.openxmlformats.org/officeDocument/2006/relationships" xmlns:m="http://schemas.openxmlformats.org/officeDocument/2006/math" xmlns:v="urn:schemas-microsoft-com:vml" xmlns:wp14="http://schemas.microsoft.com/office/word/2010/wordprocessingDrawing" xmlns:wp="http://schemas.openxmlformats.org/drawingml/2006/wordprocessingDrawing" xmlns:w10="urn:schemas-microsoft-com:office:word" xmlns:w="http://schemas.openxmlformats.org/wordprocessingml/2006/main" xmlns:w14="http://schemas.microsoft.com/office/word/2010/wordml" xmlns:w15="http://schemas.microsoft.com/office/word/2012/wordml" xmlns:w16cex="http://schemas.microsoft.com/office/word/2018/wordml/cex" xmlns:w16cid="http://schemas.microsoft.com/office/word/2016/wordml/cid" xmlns:w16="http://schemas.microsoft.com/office/word/2018/wordml" xmlns:w16du="http://schemas.microsoft.com/office/word/2023/wordml/word16du" xmlns:w16sdtdh="http://schemas.microsoft.com/office/word/2020/wordml/sdtdatahash" xmlns:w16se="http://schemas.microsoft.com/office/word/2015/wordml/symex" xmlns:wpg="http://schemas.microsoft.com/office/word/2010/wordprocessingGroup" xmlns:wpi="http://schemas.microsoft.com/office/word/2010/wordprocessingInk" xmlns:wne="http://schemas.microsoft.com/office/word/2006/wordml" xmlns:wps="http://schemas.microsoft.com/office/word/2010/wordprocessingShape" mc:Ignorable="w14 w15 w16se w16cid w16 w16cex w16sdtdh w16du wp14">
+<w:ftr xmlns:wpc="http://schemas.microsoft.com/office/word/2010/wordprocessingCanvas" xmlns:cx="http://schemas.microsoft.com/office/drawing/2014/chartex" xmlns:cx1="http://schemas.microsoft.com/office/drawing/2015/9/8/chartex" xmlns:cx2="http://schemas.microsoft.com/office/drawing/2015/10/21/chartex" xmlns:cx3="http://schemas.microsoft.com/office/drawing/2016/5/9/chartex" xmlns:cx4="http://schemas.microsoft.com/office/drawing/2016/5/10/chartex" xmlns:cx5="http://schemas.microsoft.com/office/drawing/2016/5/11/chartex" xmlns:cx6="http://schemas.microsoft.com/office/drawing/2016/5/12/chartex" xmlns:cx7="http://schemas.microsoft.com/office/drawing/2016/5/13/chartex" xmlns:cx8="http://schemas.microsoft.com/office/drawing/2016/5/14/chartex" xmlns:mc="http://schemas.openxmlformats.org/markup-compatibility/2006" xmlns:aink="http://schemas.microsoft.com/office/drawing/2016/ink" xmlns:am3d="http://schemas.microsoft.com/office/drawing/2017/model3d" xmlns:o="urn:schemas-microsoft-com:office:office" xmlns:oel="http://schemas.microsoft.com/office/2019/extlst" xmlns:r="http://schemas.openxmlformats.org/officeDocument/2006/relationships" xmlns:m="http://schemas.openxmlformats.org/officeDocument/2006/math" xmlns:v="urn:schemas-microsoft-com:vml" xmlns:wp14="http://schemas.microsoft.com/office/word/2010/wordprocessingDrawing" xmlns:wp="http://schemas.openxmlformats.org/drawingml/2006/wordprocessingDrawing" xmlns:w10="urn:schemas-microsoft-com:office:word" xmlns:w="http://schemas.openxmlformats.org/wordprocessingml/2006/main" xmlns:w14="http://schemas.microsoft.com/office/word/2010/wordml" xmlns:w15="http://schemas.microsoft.com/office/word/2012/wordml" xmlns:w16cex="http://schemas.microsoft.com/office/word/2018/wordml/cex" xmlns:w16cid="http://schemas.microsoft.com/office/word/2016/wordml/cid" xmlns:w16="http://schemas.microsoft.com/office/word/2018/wordml" xmlns:w16sdtdh="http://schemas.microsoft.com/office/word/2020/wordml/sdtdatahash" xmlns:w16se="http://schemas.microsoft.com/office/word/2015/wordml/symex" xmlns:wpg="http://schemas.microsoft.com/office/word/2010/wordprocessingGroup" xmlns:wpi="http://schemas.microsoft.com/office/word/2010/wordprocessingInk" xmlns:wne="http://schemas.microsoft.com/office/word/2006/wordml" xmlns:wps="http://schemas.microsoft.com/office/word/2010/wordprocessingShape" mc:Ignorable="w14 w15 w16se w16cid w16 w16cex w16sdtdh wp14">
   <w:sdt>
     <w:sdtPr>
       <w:id w:val="-741404770"/>
@@ -4318,7 +4614,7 @@
 </file>
 
 <file path=word/footnotes.xml><?xml version="1.0" encoding="utf-8"?>
-<w:footnotes xmlns:wpc="http://schemas.microsoft.com/office/word/2010/wordprocessingCanvas" xmlns:cx="http://schemas.microsoft.com/office/drawing/2014/chartex" xmlns:cx1="http://schemas.microsoft.com/office/drawing/2015/9/8/chartex" xmlns:cx2="http://schemas.microsoft.com/office/drawing/2015/10/21/chartex" xmlns:cx3="http://schemas.microsoft.com/office/drawing/2016/5/9/chartex" xmlns:cx4="http://schemas.microsoft.com/office/drawing/2016/5/10/chartex" xmlns:cx5="http://schemas.microsoft.com/office/drawing/2016/5/11/chartex" xmlns:cx6="http://schemas.microsoft.com/office/drawing/2016/5/12/chartex" xmlns:cx7="http://schemas.microsoft.com/office/drawing/2016/5/13/chartex" xmlns:cx8="http://schemas.microsoft.com/office/drawing/2016/5/14/chartex" xmlns:mc="http://schemas.openxmlformats.org/markup-compatibility/2006" xmlns:aink="http://schemas.microsoft.com/office/drawing/2016/ink" xmlns:am3d="http://schemas.microsoft.com/office/drawing/2017/model3d" xmlns:o="urn:schemas-microsoft-com:office:office" xmlns:oel="http://schemas.microsoft.com/office/2019/extlst" xmlns:r="http://schemas.openxmlformats.org/officeDocument/2006/relationships" xmlns:m="http://schemas.openxmlformats.org/officeDocument/2006/math" xmlns:v="urn:schemas-microsoft-com:vml" xmlns:wp14="http://schemas.microsoft.com/office/word/2010/wordprocessingDrawing" xmlns:wp="http://schemas.openxmlformats.org/drawingml/2006/wordprocessingDrawing" xmlns:w10="urn:schemas-microsoft-com:office:word" xmlns:w="http://schemas.openxmlformats.org/wordprocessingml/2006/main" xmlns:w14="http://schemas.microsoft.com/office/word/2010/wordml" xmlns:w15="http://schemas.microsoft.com/office/word/2012/wordml" xmlns:w16cex="http://schemas.microsoft.com/office/word/2018/wordml/cex" xmlns:w16cid="http://schemas.microsoft.com/office/word/2016/wordml/cid" xmlns:w16="http://schemas.microsoft.com/office/word/2018/wordml" xmlns:w16du="http://schemas.microsoft.com/office/word/2023/wordml/word16du" xmlns:w16sdtdh="http://schemas.microsoft.com/office/word/2020/wordml/sdtdatahash" xmlns:w16se="http://schemas.microsoft.com/office/word/2015/wordml/symex" xmlns:wpg="http://schemas.microsoft.com/office/word/2010/wordprocessingGroup" xmlns:wpi="http://schemas.microsoft.com/office/word/2010/wordprocessingInk" xmlns:wne="http://schemas.microsoft.com/office/word/2006/wordml" xmlns:wps="http://schemas.microsoft.com/office/word/2010/wordprocessingShape" mc:Ignorable="w14 w15 w16se w16cid w16 w16cex w16sdtdh w16du wp14">
+<w:footnotes xmlns:wpc="http://schemas.microsoft.com/office/word/2010/wordprocessingCanvas" xmlns:cx="http://schemas.microsoft.com/office/drawing/2014/chartex" xmlns:cx1="http://schemas.microsoft.com/office/drawing/2015/9/8/chartex" xmlns:cx2="http://schemas.microsoft.com/office/drawing/2015/10/21/chartex" xmlns:cx3="http://schemas.microsoft.com/office/drawing/2016/5/9/chartex" xmlns:cx4="http://schemas.microsoft.com/office/drawing/2016/5/10/chartex" xmlns:cx5="http://schemas.microsoft.com/office/drawing/2016/5/11/chartex" xmlns:cx6="http://schemas.microsoft.com/office/drawing/2016/5/12/chartex" xmlns:cx7="http://schemas.microsoft.com/office/drawing/2016/5/13/chartex" xmlns:cx8="http://schemas.microsoft.com/office/drawing/2016/5/14/chartex" xmlns:mc="http://schemas.openxmlformats.org/markup-compatibility/2006" xmlns:aink="http://schemas.microsoft.com/office/drawing/2016/ink" xmlns:am3d="http://schemas.microsoft.com/office/drawing/2017/model3d" xmlns:o="urn:schemas-microsoft-com:office:office" xmlns:oel="http://schemas.microsoft.com/office/2019/extlst" xmlns:r="http://schemas.openxmlformats.org/officeDocument/2006/relationships" xmlns:m="http://schemas.openxmlformats.org/officeDocument/2006/math" xmlns:v="urn:schemas-microsoft-com:vml" xmlns:wp14="http://schemas.microsoft.com/office/word/2010/wordprocessingDrawing" xmlns:wp="http://schemas.openxmlformats.org/drawingml/2006/wordprocessingDrawing" xmlns:w10="urn:schemas-microsoft-com:office:word" xmlns:w="http://schemas.openxmlformats.org/wordprocessingml/2006/main" xmlns:w14="http://schemas.microsoft.com/office/word/2010/wordml" xmlns:w15="http://schemas.microsoft.com/office/word/2012/wordml" xmlns:w16cex="http://schemas.microsoft.com/office/word/2018/wordml/cex" xmlns:w16cid="http://schemas.microsoft.com/office/word/2016/wordml/cid" xmlns:w16="http://schemas.microsoft.com/office/word/2018/wordml" xmlns:w16sdtdh="http://schemas.microsoft.com/office/word/2020/wordml/sdtdatahash" xmlns:w16se="http://schemas.microsoft.com/office/word/2015/wordml/symex" xmlns:wpg="http://schemas.microsoft.com/office/word/2010/wordprocessingGroup" xmlns:wpi="http://schemas.microsoft.com/office/word/2010/wordprocessingInk" xmlns:wne="http://schemas.microsoft.com/office/word/2006/wordml" xmlns:wps="http://schemas.microsoft.com/office/word/2010/wordprocessingShape" mc:Ignorable="w14 w15 w16se w16cid w16 w16cex w16sdtdh wp14">
   <w:footnote w:type="separator" w:id="-1">
     <w:p>
       <w:pPr>
@@ -4343,7 +4639,7 @@
 </file>
 
 <file path=word/numbering.xml><?xml version="1.0" encoding="utf-8"?>
-<w:numbering xmlns:wpc="http://schemas.microsoft.com/office/word/2010/wordprocessingCanvas" xmlns:cx="http://schemas.microsoft.com/office/drawing/2014/chartex" xmlns:cx1="http://schemas.microsoft.com/office/drawing/2015/9/8/chartex" xmlns:cx2="http://schemas.microsoft.com/office/drawing/2015/10/21/chartex" xmlns:cx3="http://schemas.microsoft.com/office/drawing/2016/5/9/chartex" xmlns:cx4="http://schemas.microsoft.com/office/drawing/2016/5/10/chartex" xmlns:cx5="http://schemas.microsoft.com/office/drawing/2016/5/11/chartex" xmlns:cx6="http://schemas.microsoft.com/office/drawing/2016/5/12/chartex" xmlns:cx7="http://schemas.microsoft.com/office/drawing/2016/5/13/chartex" xmlns:cx8="http://schemas.microsoft.com/office/drawing/2016/5/14/chartex" xmlns:mc="http://schemas.openxmlformats.org/markup-compatibility/2006" xmlns:aink="http://schemas.microsoft.com/office/drawing/2016/ink" xmlns:am3d="http://schemas.microsoft.com/office/drawing/2017/model3d" xmlns:o="urn:schemas-microsoft-com:office:office" xmlns:oel="http://schemas.microsoft.com/office/2019/extlst" xmlns:r="http://schemas.openxmlformats.org/officeDocument/2006/relationships" xmlns:m="http://schemas.openxmlformats.org/officeDocument/2006/math" xmlns:v="urn:schemas-microsoft-com:vml" xmlns:wp14="http://schemas.microsoft.com/office/word/2010/wordprocessingDrawing" xmlns:wp="http://schemas.openxmlformats.org/drawingml/2006/wordprocessingDrawing" xmlns:w10="urn:schemas-microsoft-com:office:word" xmlns:w="http://schemas.openxmlformats.org/wordprocessingml/2006/main" xmlns:w14="http://schemas.microsoft.com/office/word/2010/wordml" xmlns:w15="http://schemas.microsoft.com/office/word/2012/wordml" xmlns:w16cex="http://schemas.microsoft.com/office/word/2018/wordml/cex" xmlns:w16cid="http://schemas.microsoft.com/office/word/2016/wordml/cid" xmlns:w16="http://schemas.microsoft.com/office/word/2018/wordml" xmlns:w16du="http://schemas.microsoft.com/office/word/2023/wordml/word16du" xmlns:w16sdtdh="http://schemas.microsoft.com/office/word/2020/wordml/sdtdatahash" xmlns:w16se="http://schemas.microsoft.com/office/word/2015/wordml/symex" xmlns:wpg="http://schemas.microsoft.com/office/word/2010/wordprocessingGroup" xmlns:wpi="http://schemas.microsoft.com/office/word/2010/wordprocessingInk" xmlns:wne="http://schemas.microsoft.com/office/word/2006/wordml" xmlns:wps="http://schemas.microsoft.com/office/word/2010/wordprocessingShape" mc:Ignorable="w14 w15 w16se w16cid w16 w16cex w16sdtdh w16du wp14">
+<w:numbering xmlns:wpc="http://schemas.microsoft.com/office/word/2010/wordprocessingCanvas" xmlns:cx="http://schemas.microsoft.com/office/drawing/2014/chartex" xmlns:cx1="http://schemas.microsoft.com/office/drawing/2015/9/8/chartex" xmlns:cx2="http://schemas.microsoft.com/office/drawing/2015/10/21/chartex" xmlns:cx3="http://schemas.microsoft.com/office/drawing/2016/5/9/chartex" xmlns:cx4="http://schemas.microsoft.com/office/drawing/2016/5/10/chartex" xmlns:cx5="http://schemas.microsoft.com/office/drawing/2016/5/11/chartex" xmlns:cx6="http://schemas.microsoft.com/office/drawing/2016/5/12/chartex" xmlns:cx7="http://schemas.microsoft.com/office/drawing/2016/5/13/chartex" xmlns:cx8="http://schemas.microsoft.com/office/drawing/2016/5/14/chartex" xmlns:mc="http://schemas.openxmlformats.org/markup-compatibility/2006" xmlns:aink="http://schemas.microsoft.com/office/drawing/2016/ink" xmlns:am3d="http://schemas.microsoft.com/office/drawing/2017/model3d" xmlns:o="urn:schemas-microsoft-com:office:office" xmlns:oel="http://schemas.microsoft.com/office/2019/extlst" xmlns:r="http://schemas.openxmlformats.org/officeDocument/2006/relationships" xmlns:m="http://schemas.openxmlformats.org/officeDocument/2006/math" xmlns:v="urn:schemas-microsoft-com:vml" xmlns:wp14="http://schemas.microsoft.com/office/word/2010/wordprocessingDrawing" xmlns:wp="http://schemas.openxmlformats.org/drawingml/2006/wordprocessingDrawing" xmlns:w10="urn:schemas-microsoft-com:office:word" xmlns:w="http://schemas.openxmlformats.org/wordprocessingml/2006/main" xmlns:w14="http://schemas.microsoft.com/office/word/2010/wordml" xmlns:w15="http://schemas.microsoft.com/office/word/2012/wordml" xmlns:w16cex="http://schemas.microsoft.com/office/word/2018/wordml/cex" xmlns:w16cid="http://schemas.microsoft.com/office/word/2016/wordml/cid" xmlns:w16="http://schemas.microsoft.com/office/word/2018/wordml" xmlns:w16sdtdh="http://schemas.microsoft.com/office/word/2020/wordml/sdtdatahash" xmlns:w16se="http://schemas.microsoft.com/office/word/2015/wordml/symex" xmlns:wpg="http://schemas.microsoft.com/office/word/2010/wordprocessingGroup" xmlns:wpi="http://schemas.microsoft.com/office/word/2010/wordprocessingInk" xmlns:wne="http://schemas.microsoft.com/office/word/2006/wordml" xmlns:wps="http://schemas.microsoft.com/office/word/2010/wordprocessingShape" mc:Ignorable="w14 w15 w16se w16cid w16 w16cex w16sdtdh wp14">
   <w:abstractNum w:abstractNumId="0" w15:restartNumberingAfterBreak="0">
     <w:nsid w:val="34D1732F"/>
     <w:multiLevelType w:val="hybridMultilevel"/>
@@ -4802,7 +5098,7 @@
 </file>
 
 <file path=word/styles.xml><?xml version="1.0" encoding="utf-8"?>
-<w:styles xmlns:mc="http://schemas.openxmlformats.org/markup-compatibility/2006" xmlns:r="http://schemas.openxmlformats.org/officeDocument/2006/relationships" xmlns:w="http://schemas.openxmlformats.org/wordprocessingml/2006/main" xmlns:w14="http://schemas.microsoft.com/office/word/2010/wordml" xmlns:w15="http://schemas.microsoft.com/office/word/2012/wordml" xmlns:w16cex="http://schemas.microsoft.com/office/word/2018/wordml/cex" xmlns:w16cid="http://schemas.microsoft.com/office/word/2016/wordml/cid" xmlns:w16="http://schemas.microsoft.com/office/word/2018/wordml" xmlns:w16du="http://schemas.microsoft.com/office/word/2023/wordml/word16du" xmlns:w16sdtdh="http://schemas.microsoft.com/office/word/2020/wordml/sdtdatahash" xmlns:w16se="http://schemas.microsoft.com/office/word/2015/wordml/symex" mc:Ignorable="w14 w15 w16se w16cid w16 w16cex w16sdtdh w16du">
+<w:styles xmlns:mc="http://schemas.openxmlformats.org/markup-compatibility/2006" xmlns:r="http://schemas.openxmlformats.org/officeDocument/2006/relationships" xmlns:w="http://schemas.openxmlformats.org/wordprocessingml/2006/main" xmlns:w14="http://schemas.microsoft.com/office/word/2010/wordml" xmlns:w15="http://schemas.microsoft.com/office/word/2012/wordml" xmlns:w16cex="http://schemas.microsoft.com/office/word/2018/wordml/cex" xmlns:w16cid="http://schemas.microsoft.com/office/word/2016/wordml/cid" xmlns:w16="http://schemas.microsoft.com/office/word/2018/wordml" xmlns:w16sdtdh="http://schemas.microsoft.com/office/word/2020/wordml/sdtdatahash" xmlns:w16se="http://schemas.microsoft.com/office/word/2015/wordml/symex" mc:Ignorable="w14 w15 w16se w16cid w16 w16cex w16sdtdh">
   <w:docDefaults>
     <w:rPrDefault>
       <w:rPr>
@@ -6386,6 +6682,12 @@
 </file>
 
 <file path=customXml/item1.xml><?xml version="1.0" encoding="utf-8"?>
+<p:properties xmlns:p="http://schemas.microsoft.com/office/2006/metadata/properties" xmlns:xsi="http://www.w3.org/2001/XMLSchema-instance" xmlns:pc="http://schemas.microsoft.com/office/infopath/2007/PartnerControls">
+  <documentManagement/>
+</p:properties>
+</file>
+
+<file path=customXml/item2.xml><?xml version="1.0" encoding="utf-8"?>
 <?mso-contentType ?>
 <FormTemplates xmlns="http://schemas.microsoft.com/sharepoint/v3/contenttype/forms">
   <Display>DocumentLibraryForm</Display>
@@ -6394,17 +6696,7 @@
 </FormTemplates>
 </file>
 
-<file path=customXml/item2.xml><?xml version="1.0" encoding="utf-8"?>
-<p:properties xmlns:p="http://schemas.microsoft.com/office/2006/metadata/properties" xmlns:xsi="http://www.w3.org/2001/XMLSchema-instance" xmlns:pc="http://schemas.microsoft.com/office/infopath/2007/PartnerControls">
-  <documentManagement/>
-</p:properties>
-</file>
-
 <file path=customXml/item3.xml><?xml version="1.0" encoding="utf-8"?>
-<b:Sources xmlns:b="http://schemas.openxmlformats.org/officeDocument/2006/bibliography" xmlns="http://schemas.openxmlformats.org/officeDocument/2006/bibliography" SelectedStyle="\APASixthEditionOfficeOnline.xsl" StyleName="APA" Version="6"/>
-</file>
-
-<file path=customXml/item4.xml><?xml version="1.0" encoding="utf-8"?>
 <ct:contentTypeSchema xmlns:ct="http://schemas.microsoft.com/office/2006/metadata/contentType" xmlns:ma="http://schemas.microsoft.com/office/2006/metadata/properties/metaAttributes" ct:_="" ma:_="" ma:contentTypeName="Έγγραφο" ma:contentTypeID="0x010100003C76F88A222046BD025D8C6D7FC737" ma:contentTypeVersion="6" ma:contentTypeDescription="Δημιουργία νέου εγγράφου" ma:contentTypeScope="" ma:versionID="4d9d65eb3c3a6ef9bfa0581b4dbc058d">
   <xsd:schema xmlns:xsd="http://www.w3.org/2001/XMLSchema" xmlns:xs="http://www.w3.org/2001/XMLSchema" xmlns:p="http://schemas.microsoft.com/office/2006/metadata/properties" xmlns:ns3="79dc76d0-37b9-43ec-990a-5e55a0cadc0f" targetNamespace="http://schemas.microsoft.com/office/2006/metadata/properties" ma:root="true" ma:fieldsID="4099899a89ffba49e9293664e2626847" ns3:_="">
     <xsd:import namespace="79dc76d0-37b9-43ec-990a-5e55a0cadc0f"/>
@@ -6562,15 +6854,11 @@
 </ct:contentTypeSchema>
 </file>
 
-<file path=customXml/itemProps1.xml><?xml version="1.0" encoding="utf-8"?>
-<ds:datastoreItem xmlns:ds="http://schemas.openxmlformats.org/officeDocument/2006/customXml" ds:itemID="{BD817940-38BD-48A5-98AD-192E5587683B}">
-  <ds:schemaRefs>
-    <ds:schemaRef ds:uri="http://schemas.microsoft.com/sharepoint/v3/contenttype/forms"/>
-  </ds:schemaRefs>
-</ds:datastoreItem>
+<file path=customXml/item4.xml><?xml version="1.0" encoding="utf-8"?>
+<b:Sources xmlns:b="http://schemas.openxmlformats.org/officeDocument/2006/bibliography" xmlns="http://schemas.openxmlformats.org/officeDocument/2006/bibliography" SelectedStyle="\APASixthEditionOfficeOnline.xsl" StyleName="APA" Version="6"/>
 </file>
 
-<file path=customXml/itemProps2.xml><?xml version="1.0" encoding="utf-8"?>
+<file path=customXml/itemProps1.xml><?xml version="1.0" encoding="utf-8"?>
 <ds:datastoreItem xmlns:ds="http://schemas.openxmlformats.org/officeDocument/2006/customXml" ds:itemID="{9CE175CD-0001-417D-9FC0-88061C0095E1}">
   <ds:schemaRefs>
     <ds:schemaRef ds:uri="http://schemas.microsoft.com/office/2006/metadata/properties"/>
@@ -6579,15 +6867,15 @@
 </ds:datastoreItem>
 </file>
 
-<file path=customXml/itemProps3.xml><?xml version="1.0" encoding="utf-8"?>
-<ds:datastoreItem xmlns:ds="http://schemas.openxmlformats.org/officeDocument/2006/customXml" ds:itemID="{F6A956EB-E9CE-427F-A2A1-6AF46C4B9B87}">
+<file path=customXml/itemProps2.xml><?xml version="1.0" encoding="utf-8"?>
+<ds:datastoreItem xmlns:ds="http://schemas.openxmlformats.org/officeDocument/2006/customXml" ds:itemID="{BD817940-38BD-48A5-98AD-192E5587683B}">
   <ds:schemaRefs>
-    <ds:schemaRef ds:uri="http://schemas.openxmlformats.org/officeDocument/2006/bibliography"/>
+    <ds:schemaRef ds:uri="http://schemas.microsoft.com/sharepoint/v3/contenttype/forms"/>
   </ds:schemaRefs>
 </ds:datastoreItem>
 </file>
 
-<file path=customXml/itemProps4.xml><?xml version="1.0" encoding="utf-8"?>
+<file path=customXml/itemProps3.xml><?xml version="1.0" encoding="utf-8"?>
 <ds:datastoreItem xmlns:ds="http://schemas.openxmlformats.org/officeDocument/2006/customXml" ds:itemID="{E43C917D-36DF-4F7F-B142-31A32C00E6F8}">
   <ds:schemaRefs>
     <ds:schemaRef ds:uri="http://schemas.microsoft.com/office/2006/metadata/contentType"/>
@@ -6603,4 +6891,12 @@
     <ds:schemaRef ds:uri="http://schemas.microsoft.com/internal/obd"/>
   </ds:schemaRefs>
 </ds:datastoreItem>
+</file>
+
+<file path=customXml/itemProps4.xml><?xml version="1.0" encoding="utf-8"?>
+<ds:datastoreItem xmlns:ds="http://schemas.openxmlformats.org/officeDocument/2006/customXml" ds:itemID="{F6A956EB-E9CE-427F-A2A1-6AF46C4B9B87}">
+  <ds:schemaRefs>
+    <ds:schemaRef ds:uri="http://schemas.openxmlformats.org/officeDocument/2006/bibliography"/>
+  </ds:schemaRefs>
+</ds:datastoreItem>
 </file>
</xml_diff>